<commit_message>
Updated glyph registration guidelines for articulations (#165); fixed staff position ligatures in implementation notes for plainchant neumes.
</commit_message>
<xml_diff>
--- a/doc/implementation_notes/plainchant_neumes.docx
+++ b/doc/implementation_notes/plainchant_neumes.docx
@@ -318,7 +318,13 @@
               <w:rPr>
                 <w:rFonts w:ascii="Avenir Heavy" w:hAnsi="Avenir Heavy"/>
               </w:rPr>
-              <w:t>staffPosLower1</w:t>
+              <w:t>staffPosLower</w:t>
+            </w:r>
+            <w:r>
+              <w:rPr>
+                <w:rFonts w:ascii="Avenir Heavy" w:hAnsi="Avenir Heavy"/>
+              </w:rPr>
+              <w:t>2</w:t>
             </w:r>
             <w:r>
               <w:t xml:space="preserve">) + </w:t>
@@ -439,16 +445,7 @@
             </w:r>
             <w:proofErr w:type="spellEnd"/>
             <w:r>
-              <w:t xml:space="preserve"> + (</w:t>
-            </w:r>
-            <w:r>
-              <w:rPr>
-                <w:rFonts w:ascii="Avenir Heavy" w:hAnsi="Avenir Heavy"/>
-              </w:rPr>
-              <w:t>staffPosLower1</w:t>
-            </w:r>
-            <w:r>
-              <w:t xml:space="preserve">) + </w:t>
+              <w:t xml:space="preserve"> + </w:t>
             </w:r>
             <w:proofErr w:type="spellStart"/>
             <w:r>
@@ -584,7 +581,13 @@
               <w:rPr>
                 <w:rFonts w:ascii="Avenir Heavy" w:hAnsi="Avenir Heavy"/>
               </w:rPr>
-              <w:t>staffPosLower4</w:t>
+              <w:t>staffPos</w:t>
+            </w:r>
+            <w:r>
+              <w:rPr>
+                <w:rFonts w:ascii="Avenir Heavy" w:hAnsi="Avenir Heavy"/>
+              </w:rPr>
+              <w:t>Raise1</w:t>
             </w:r>
             <w:r>
               <w:t xml:space="preserve">) + </w:t>
@@ -602,7 +605,13 @@
               <w:rPr>
                 <w:rFonts w:ascii="Avenir Heavy" w:hAnsi="Avenir Heavy"/>
               </w:rPr>
-              <w:t>staffPosRaise3</w:t>
+              <w:t>staffPosRaise</w:t>
+            </w:r>
+            <w:r>
+              <w:rPr>
+                <w:rFonts w:ascii="Avenir Heavy" w:hAnsi="Avenir Heavy"/>
+              </w:rPr>
+              <w:t>4</w:t>
             </w:r>
             <w:r>
               <w:t xml:space="preserve">) + </w:t>
@@ -839,16 +848,7 @@
               <w:t>chantPorrectus3rd</w:t>
             </w:r>
             <w:r>
-              <w:t xml:space="preserve"> + (</w:t>
-            </w:r>
-            <w:r>
-              <w:rPr>
-                <w:rFonts w:ascii="Avenir Heavy" w:hAnsi="Avenir Heavy"/>
-              </w:rPr>
-              <w:t>staffPosLower3</w:t>
-            </w:r>
-            <w:r>
-              <w:t xml:space="preserve">) + </w:t>
+              <w:t xml:space="preserve"> + </w:t>
             </w:r>
             <w:r>
               <w:rPr>
@@ -1130,16 +1130,7 @@
             </w:r>
             <w:proofErr w:type="spellEnd"/>
             <w:r>
-              <w:t xml:space="preserve"> + (</w:t>
-            </w:r>
-            <w:r>
-              <w:rPr>
-                <w:rFonts w:ascii="Avenir Heavy" w:hAnsi="Avenir Heavy"/>
-              </w:rPr>
-              <w:t>staffPosLower1</w:t>
-            </w:r>
-            <w:r>
-              <w:t xml:space="preserve">) + </w:t>
+              <w:t xml:space="preserve"> + </w:t>
             </w:r>
             <w:proofErr w:type="spellStart"/>
             <w:r>
@@ -1263,16 +1254,7 @@
               <w:t>chantPodatus2nd</w:t>
             </w:r>
             <w:r>
-              <w:t xml:space="preserve"> + (</w:t>
-            </w:r>
-            <w:r>
-              <w:rPr>
-                <w:rFonts w:ascii="Avenir Heavy" w:hAnsi="Avenir Heavy"/>
-              </w:rPr>
-              <w:t>staffPosLower1</w:t>
-            </w:r>
-            <w:r>
-              <w:t xml:space="preserve">) + </w:t>
+              <w:t xml:space="preserve"> + </w:t>
             </w:r>
             <w:proofErr w:type="spellStart"/>
             <w:r>
@@ -1648,7 +1630,13 @@
               <w:rPr>
                 <w:rFonts w:ascii="Avenir Heavy" w:hAnsi="Avenir Heavy"/>
               </w:rPr>
-              <w:t>staffPosLower1</w:t>
+              <w:t>staffPos</w:t>
+            </w:r>
+            <w:r>
+              <w:rPr>
+                <w:rFonts w:ascii="Avenir Heavy" w:hAnsi="Avenir Heavy"/>
+              </w:rPr>
+              <w:t>Raise2</w:t>
             </w:r>
             <w:r>
               <w:t xml:space="preserve">) + </w:t>
@@ -1792,7 +1780,13 @@
               <w:rPr>
                 <w:rFonts w:ascii="Avenir Heavy" w:hAnsi="Avenir Heavy"/>
               </w:rPr>
-              <w:t>staffPosLower1</w:t>
+              <w:t>staffPos</w:t>
+            </w:r>
+            <w:r>
+              <w:rPr>
+                <w:rFonts w:ascii="Avenir Heavy" w:hAnsi="Avenir Heavy"/>
+              </w:rPr>
+              <w:t>Raise3</w:t>
             </w:r>
             <w:r>
               <w:t xml:space="preserve">) + </w:t>
@@ -1925,7 +1919,15 @@
               <w:rPr>
                 <w:rFonts w:ascii="Avenir Heavy" w:hAnsi="Avenir Heavy"/>
               </w:rPr>
-              <w:t>staffPosLower1</w:t>
+              <w:t>staffPos</w:t>
+            </w:r>
+            <w:bookmarkStart w:id="0" w:name="_GoBack"/>
+            <w:bookmarkEnd w:id="0"/>
+            <w:r>
+              <w:rPr>
+                <w:rFonts w:ascii="Avenir Heavy" w:hAnsi="Avenir Heavy"/>
+              </w:rPr>
+              <w:t>Raise2</w:t>
             </w:r>
             <w:r>
               <w:t xml:space="preserve">) + </w:t>
@@ -1945,7 +1947,25 @@
               <w:rPr>
                 <w:rFonts w:ascii="Avenir Heavy" w:hAnsi="Avenir Heavy"/>
               </w:rPr>
-              <w:t>stffPosLower3</w:t>
+              <w:t>st</w:t>
+            </w:r>
+            <w:r>
+              <w:rPr>
+                <w:rFonts w:ascii="Avenir Heavy" w:hAnsi="Avenir Heavy"/>
+              </w:rPr>
+              <w:t>a</w:t>
+            </w:r>
+            <w:r>
+              <w:rPr>
+                <w:rFonts w:ascii="Avenir Heavy" w:hAnsi="Avenir Heavy"/>
+              </w:rPr>
+              <w:t>ffPos</w:t>
+            </w:r>
+            <w:r>
+              <w:rPr>
+                <w:rFonts w:ascii="Avenir Heavy" w:hAnsi="Avenir Heavy"/>
+              </w:rPr>
+              <w:t>Raise3</w:t>
             </w:r>
             <w:r>
               <w:t xml:space="preserve">) + </w:t>
@@ -2089,7 +2109,13 @@
               <w:rPr>
                 <w:rFonts w:ascii="Avenir Heavy" w:hAnsi="Avenir Heavy"/>
               </w:rPr>
-              <w:t>staffPosRaise3</w:t>
+              <w:t>staffPosRaise</w:t>
+            </w:r>
+            <w:r>
+              <w:rPr>
+                <w:rFonts w:ascii="Avenir Heavy" w:hAnsi="Avenir Heavy"/>
+              </w:rPr>
+              <w:t>4</w:t>
             </w:r>
             <w:r>
               <w:t xml:space="preserve">) + </w:t>
@@ -2106,10 +2132,7 @@
         </w:tc>
       </w:tr>
     </w:tbl>
-    <w:p>
-      <w:bookmarkStart w:id="0" w:name="_GoBack"/>
-      <w:bookmarkEnd w:id="0"/>
-    </w:p>
+    <w:p/>
     <w:sectPr>
       <w:headerReference w:type="default" r:id="rId25"/>
       <w:pgSz w:w="11900" w:h="16840"/>
@@ -5710,7 +5733,7 @@
 </file>
 
 <file path=customXml/itemProps1.xml><?xml version="1.0" encoding="utf-8"?>
-<ds:datastoreItem xmlns:ds="http://schemas.openxmlformats.org/officeDocument/2006/customXml" ds:itemID="{FC68C996-0BE5-AD44-BE71-CFEF513914F5}">
+<ds:datastoreItem xmlns:ds="http://schemas.openxmlformats.org/officeDocument/2006/customXml" ds:itemID="{9E8C4F8C-7EB2-4846-87CD-A80A876F1404}">
   <ds:schemaRefs>
     <ds:schemaRef ds:uri="http://schemas.openxmlformats.org/officeDocument/2006/bibliography"/>
   </ds:schemaRefs>

</xml_diff>

<commit_message>
Updated SMuFL documentation to 0.83; some changes to implementation notes, but still need to revise plainchant neumes section.
</commit_message>
<xml_diff>
--- a/doc/implementation_notes/plainchant_neumes.docx
+++ b/doc/implementation_notes/plainchant_neumes.docx
@@ -21,7 +21,19 @@
         <w:rPr>
           <w:rFonts w:ascii="Avenir Heavy" w:hAnsi="Avenir Heavy"/>
         </w:rPr>
-        <w:t>chantPorrectus3rd</w:t>
+        <w:t>chant</w:t>
+      </w:r>
+      <w:r>
+        <w:rPr>
+          <w:rFonts w:ascii="Avenir Heavy" w:hAnsi="Avenir Heavy"/>
+        </w:rPr>
+        <w:t>Ligatura</w:t>
+      </w:r>
+      <w:r>
+        <w:rPr>
+          <w:rFonts w:ascii="Avenir Heavy" w:hAnsi="Avenir Heavy"/>
+        </w:rPr>
+        <w:t>3rd</w:t>
       </w:r>
       <w:r>
         <w:t xml:space="preserve"> glyph, which describes a downwards progression by an interval of a third, should be positioned on the staff line or space of the starting note of the downwards pattern; the connecting lines (e.g. </w:t>
@@ -530,24 +542,10 @@
             <w:r>
               <w:t>Porrectus</w:t>
             </w:r>
+            <w:bookmarkStart w:id="0" w:name="_GoBack"/>
+            <w:bookmarkEnd w:id="0"/>
             <w:proofErr w:type="spellEnd"/>
             <w:r>
-              <w:t xml:space="preserve"> </w:t>
-            </w:r>
-            <w:proofErr w:type="spellStart"/>
-            <w:r>
-              <w:t>flexus</w:t>
-            </w:r>
-            <w:proofErr w:type="spellEnd"/>
-            <w:r>
-              <w:t xml:space="preserve"> </w:t>
-            </w:r>
-            <w:proofErr w:type="spellStart"/>
-            <w:r>
-              <w:t>resupinus</w:t>
-            </w:r>
-            <w:proofErr w:type="spellEnd"/>
-            <w:r>
               <w:t xml:space="preserve">: </w:t>
             </w:r>
             <w:r>
@@ -572,7 +570,19 @@
               <w:rPr>
                 <w:rFonts w:ascii="Avenir Heavy" w:hAnsi="Avenir Heavy"/>
               </w:rPr>
-              <w:t>chantPorrectus4th</w:t>
+              <w:t>chant</w:t>
+            </w:r>
+            <w:r>
+              <w:rPr>
+                <w:rFonts w:ascii="Avenir Heavy" w:hAnsi="Avenir Heavy"/>
+              </w:rPr>
+              <w:t>Ligatura</w:t>
+            </w:r>
+            <w:r>
+              <w:rPr>
+                <w:rFonts w:ascii="Avenir Heavy" w:hAnsi="Avenir Heavy"/>
+              </w:rPr>
+              <w:t>4th</w:t>
             </w:r>
             <w:r>
               <w:t xml:space="preserve"> + (</w:t>
@@ -845,7 +855,19 @@
               <w:rPr>
                 <w:rFonts w:ascii="Avenir Heavy" w:hAnsi="Avenir Heavy"/>
               </w:rPr>
-              <w:t>chantPorrectus3rd</w:t>
+              <w:t>chant</w:t>
+            </w:r>
+            <w:r>
+              <w:rPr>
+                <w:rFonts w:ascii="Avenir Heavy" w:hAnsi="Avenir Heavy"/>
+              </w:rPr>
+              <w:t>Ligatura</w:t>
+            </w:r>
+            <w:r>
+              <w:rPr>
+                <w:rFonts w:ascii="Avenir Heavy" w:hAnsi="Avenir Heavy"/>
+              </w:rPr>
+              <w:t>3rd</w:t>
             </w:r>
             <w:r>
               <w:t xml:space="preserve"> + </w:t>
@@ -1921,8 +1943,6 @@
               </w:rPr>
               <w:t>staffPos</w:t>
             </w:r>
-            <w:bookmarkStart w:id="0" w:name="_GoBack"/>
-            <w:bookmarkEnd w:id="0"/>
             <w:r>
               <w:rPr>
                 <w:rFonts w:ascii="Avenir Heavy" w:hAnsi="Avenir Heavy"/>
@@ -5733,7 +5753,7 @@
 </file>
 
 <file path=customXml/itemProps1.xml><?xml version="1.0" encoding="utf-8"?>
-<ds:datastoreItem xmlns:ds="http://schemas.openxmlformats.org/officeDocument/2006/customXml" ds:itemID="{9E8C4F8C-7EB2-4846-87CD-A80A876F1404}">
+<ds:datastoreItem xmlns:ds="http://schemas.openxmlformats.org/officeDocument/2006/customXml" ds:itemID="{9E426D7B-FE5E-224F-B453-37B4B4075E99}">
   <ds:schemaRefs>
     <ds:schemaRef ds:uri="http://schemas.openxmlformats.org/officeDocument/2006/bibliography"/>
   </ds:schemaRefs>

</xml_diff>

<commit_message>
Fixed up implementation notes for multiple-note plainchant forms.
</commit_message>
<xml_diff>
--- a/doc/implementation_notes/plainchant_neumes.docx
+++ b/doc/implementation_notes/plainchant_neumes.docx
@@ -27,7 +27,7 @@
         <w:rPr>
           <w:rFonts w:ascii="Avenir Heavy" w:hAnsi="Avenir Heavy"/>
         </w:rPr>
-        <w:t>Ligatura</w:t>
+        <w:t>LigaturaDesc</w:t>
       </w:r>
       <w:r>
         <w:rPr>
@@ -97,17 +97,8 @@
     </w:p>
     <w:tbl>
       <w:tblPr>
-        <w:tblStyle w:val="TableGrid"/>
         <w:tblW w:w="0" w:type="auto"/>
         <w:tblInd w:w="284" w:type="dxa"/>
-        <w:tblBorders>
-          <w:top w:val="none" w:sz="0" w:space="0" w:color="auto"/>
-          <w:left w:val="none" w:sz="0" w:space="0" w:color="auto"/>
-          <w:bottom w:val="none" w:sz="0" w:space="0" w:color="auto"/>
-          <w:right w:val="none" w:sz="0" w:space="0" w:color="auto"/>
-          <w:insideH w:val="none" w:sz="0" w:space="0" w:color="auto"/>
-          <w:insideV w:val="none" w:sz="0" w:space="0" w:color="auto"/>
-        </w:tblBorders>
         <w:tblLook w:val="04A0" w:firstRow="1" w:lastRow="0" w:firstColumn="1" w:lastColumn="0" w:noHBand="0" w:noVBand="1"/>
       </w:tblPr>
       <w:tblGrid>
@@ -125,13 +116,292 @@
           <w:p>
             <w:pPr>
               <w:pStyle w:val="Tabletext"/>
+              <w:rPr>
+                <w:noProof/>
+              </w:rPr>
             </w:pPr>
             <w:r>
               <w:rPr>
                 <w:noProof/>
               </w:rPr>
               <w:drawing>
-                <wp:inline distT="0" distB="0" distL="0" distR="0" wp14:anchorId="23F496B6" wp14:editId="7946860D">
+                <wp:inline distT="0" distB="0" distL="0" distR="0" wp14:anchorId="160AE288" wp14:editId="3AA126F1">
+                  <wp:extent cx="198021" cy="456697"/>
+                  <wp:effectExtent l="0" t="0" r="5715" b="635"/>
+                  <wp:docPr id="20" name="Picture 20" descr="Macintosh HD:Users:DSpreadbury:Desktop:podatus-asc-3rd.png"/>
+                  <wp:cNvGraphicFramePr>
+                    <a:graphicFrameLocks xmlns:a="http://schemas.openxmlformats.org/drawingml/2006/main" noChangeAspect="1"/>
+                  </wp:cNvGraphicFramePr>
+                  <a:graphic xmlns:a="http://schemas.openxmlformats.org/drawingml/2006/main">
+                    <a:graphicData uri="http://schemas.openxmlformats.org/drawingml/2006/picture">
+                      <pic:pic xmlns:pic="http://schemas.openxmlformats.org/drawingml/2006/picture">
+                        <pic:nvPicPr>
+                          <pic:cNvPr id="0" name="Picture 1" descr="Macintosh HD:Users:DSpreadbury:Desktop:podatus-asc-3rd.png"/>
+                          <pic:cNvPicPr>
+                            <a:picLocks noChangeAspect="1" noChangeArrowheads="1"/>
+                          </pic:cNvPicPr>
+                        </pic:nvPicPr>
+                        <pic:blipFill>
+                          <a:blip r:embed="rId10">
+                            <a:extLst>
+                              <a:ext uri="{28A0092B-C50C-407E-A947-70E740481C1C}">
+                                <a14:useLocalDpi xmlns:a14="http://schemas.microsoft.com/office/drawing/2010/main" val="0"/>
+                              </a:ext>
+                            </a:extLst>
+                          </a:blip>
+                          <a:srcRect/>
+                          <a:stretch>
+                            <a:fillRect/>
+                          </a:stretch>
+                        </pic:blipFill>
+                        <pic:spPr bwMode="auto">
+                          <a:xfrm>
+                            <a:off x="0" y="0"/>
+                            <a:ext cx="198140" cy="456971"/>
+                          </a:xfrm>
+                          <a:prstGeom prst="rect">
+                            <a:avLst/>
+                          </a:prstGeom>
+                          <a:noFill/>
+                          <a:ln>
+                            <a:noFill/>
+                          </a:ln>
+                        </pic:spPr>
+                      </pic:pic>
+                    </a:graphicData>
+                  </a:graphic>
+                </wp:inline>
+              </w:drawing>
+            </w:r>
+          </w:p>
+        </w:tc>
+        <w:tc>
+          <w:tcPr>
+            <w:tcW w:w="8087" w:type="dxa"/>
+          </w:tcPr>
+          <w:p>
+            <w:pPr>
+              <w:pStyle w:val="Tabletext"/>
+            </w:pPr>
+            <w:proofErr w:type="spellStart"/>
+            <w:r>
+              <w:t>Podatus</w:t>
+            </w:r>
+            <w:proofErr w:type="spellEnd"/>
+            <w:r>
+              <w:t xml:space="preserve">, ascending 3rd: </w:t>
+            </w:r>
+            <w:proofErr w:type="spellStart"/>
+            <w:r>
+              <w:rPr>
+                <w:rFonts w:ascii="Avenir Heavy" w:hAnsi="Avenir Heavy"/>
+              </w:rPr>
+              <w:t>chantPodatusLower</w:t>
+            </w:r>
+            <w:proofErr w:type="spellEnd"/>
+            <w:r>
+              <w:t xml:space="preserve"> + </w:t>
+            </w:r>
+            <w:r>
+              <w:rPr>
+                <w:rFonts w:ascii="Avenir Heavy" w:hAnsi="Avenir Heavy"/>
+              </w:rPr>
+              <w:t>chantConnectingLineAsc3rd</w:t>
+            </w:r>
+            <w:r>
+              <w:t xml:space="preserve"> + (</w:t>
+            </w:r>
+            <w:r>
+              <w:rPr>
+                <w:rFonts w:ascii="Avenir Heavy" w:hAnsi="Avenir Heavy"/>
+              </w:rPr>
+              <w:t>staffPosRaise3</w:t>
+            </w:r>
+            <w:r>
+              <w:t xml:space="preserve">) + </w:t>
+            </w:r>
+            <w:proofErr w:type="spellStart"/>
+            <w:r>
+              <w:rPr>
+                <w:rFonts w:ascii="Avenir Heavy" w:hAnsi="Avenir Heavy"/>
+              </w:rPr>
+              <w:t>chantPodatusUpper</w:t>
+            </w:r>
+            <w:proofErr w:type="spellEnd"/>
+          </w:p>
+        </w:tc>
+      </w:tr>
+      <w:tr>
+        <w:trPr>
+          <w:cantSplit/>
+        </w:trPr>
+        <w:tc>
+          <w:tcPr>
+            <w:tcW w:w="0" w:type="auto"/>
+          </w:tcPr>
+          <w:p>
+            <w:pPr>
+              <w:pStyle w:val="Tabletext"/>
+              <w:rPr>
+                <w:noProof/>
+              </w:rPr>
+            </w:pPr>
+            <w:r>
+              <w:rPr>
+                <w:noProof/>
+              </w:rPr>
+              <w:drawing>
+                <wp:inline distT="0" distB="0" distL="0" distR="0" wp14:anchorId="535FB37B" wp14:editId="19755DE9">
+                  <wp:extent cx="255410" cy="506340"/>
+                  <wp:effectExtent l="0" t="0" r="0" b="1905"/>
+                  <wp:docPr id="21" name="Picture 21" descr="Macintosh HD:Users:DSpreadbury:Desktop:clivis-desc-4th.png"/>
+                  <wp:cNvGraphicFramePr>
+                    <a:graphicFrameLocks xmlns:a="http://schemas.openxmlformats.org/drawingml/2006/main" noChangeAspect="1"/>
+                  </wp:cNvGraphicFramePr>
+                  <a:graphic xmlns:a="http://schemas.openxmlformats.org/drawingml/2006/main">
+                    <a:graphicData uri="http://schemas.openxmlformats.org/drawingml/2006/picture">
+                      <pic:pic xmlns:pic="http://schemas.openxmlformats.org/drawingml/2006/picture">
+                        <pic:nvPicPr>
+                          <pic:cNvPr id="0" name="Picture 2" descr="Macintosh HD:Users:DSpreadbury:Desktop:clivis-desc-4th.png"/>
+                          <pic:cNvPicPr>
+                            <a:picLocks noChangeAspect="1" noChangeArrowheads="1"/>
+                          </pic:cNvPicPr>
+                        </pic:nvPicPr>
+                        <pic:blipFill>
+                          <a:blip r:embed="rId11">
+                            <a:extLst>
+                              <a:ext uri="{28A0092B-C50C-407E-A947-70E740481C1C}">
+                                <a14:useLocalDpi xmlns:a14="http://schemas.microsoft.com/office/drawing/2010/main" val="0"/>
+                              </a:ext>
+                            </a:extLst>
+                          </a:blip>
+                          <a:srcRect/>
+                          <a:stretch>
+                            <a:fillRect/>
+                          </a:stretch>
+                        </pic:blipFill>
+                        <pic:spPr bwMode="auto">
+                          <a:xfrm>
+                            <a:off x="0" y="0"/>
+                            <a:ext cx="255669" cy="506854"/>
+                          </a:xfrm>
+                          <a:prstGeom prst="rect">
+                            <a:avLst/>
+                          </a:prstGeom>
+                          <a:noFill/>
+                          <a:ln>
+                            <a:noFill/>
+                          </a:ln>
+                        </pic:spPr>
+                      </pic:pic>
+                    </a:graphicData>
+                  </a:graphic>
+                </wp:inline>
+              </w:drawing>
+            </w:r>
+          </w:p>
+        </w:tc>
+        <w:tc>
+          <w:tcPr>
+            <w:tcW w:w="8087" w:type="dxa"/>
+          </w:tcPr>
+          <w:p>
+            <w:pPr>
+              <w:pStyle w:val="Tabletext"/>
+            </w:pPr>
+            <w:proofErr w:type="spellStart"/>
+            <w:r>
+              <w:t>Clivis</w:t>
+            </w:r>
+            <w:proofErr w:type="spellEnd"/>
+            <w:r>
+              <w:t xml:space="preserve">, descending 4th: </w:t>
+            </w:r>
+            <w:proofErr w:type="spellStart"/>
+            <w:r>
+              <w:rPr>
+                <w:rFonts w:ascii="Avenir Heavy" w:hAnsi="Avenir Heavy"/>
+              </w:rPr>
+              <w:t>chantPunctumVirga</w:t>
+            </w:r>
+            <w:r>
+              <w:rPr>
+                <w:rFonts w:ascii="Avenir Heavy" w:hAnsi="Avenir Heavy"/>
+              </w:rPr>
+              <w:t>Reversed</w:t>
+            </w:r>
+            <w:proofErr w:type="spellEnd"/>
+            <w:r>
+              <w:t xml:space="preserve"> + (</w:t>
+            </w:r>
+            <w:r>
+              <w:rPr>
+                <w:rFonts w:ascii="Avenir Heavy" w:hAnsi="Avenir Heavy"/>
+              </w:rPr>
+              <w:t>staffPosLower4</w:t>
+            </w:r>
+            <w:r>
+              <w:t xml:space="preserve">) </w:t>
+            </w:r>
+            <w:r>
+              <w:rPr>
+                <w:rFonts w:ascii="Avenir Heavy" w:hAnsi="Avenir Heavy"/>
+              </w:rPr>
+              <w:t>chantConnectingLine</w:t>
+            </w:r>
+            <w:r>
+              <w:rPr>
+                <w:rFonts w:ascii="Avenir Heavy" w:hAnsi="Avenir Heavy"/>
+              </w:rPr>
+              <w:t>Asc</w:t>
+            </w:r>
+            <w:r>
+              <w:rPr>
+                <w:rFonts w:ascii="Avenir Heavy" w:hAnsi="Avenir Heavy"/>
+              </w:rPr>
+              <w:t>4th</w:t>
+            </w:r>
+            <w:r>
+              <w:t xml:space="preserve"> + (</w:t>
+            </w:r>
+            <w:r>
+              <w:rPr>
+                <w:rFonts w:ascii="Avenir Heavy" w:hAnsi="Avenir Heavy"/>
+              </w:rPr>
+              <w:t>staffPosLower4</w:t>
+            </w:r>
+            <w:r>
+              <w:t xml:space="preserve">) + </w:t>
+            </w:r>
+            <w:proofErr w:type="spellStart"/>
+            <w:r>
+              <w:rPr>
+                <w:rFonts w:ascii="Avenir Heavy" w:hAnsi="Avenir Heavy"/>
+              </w:rPr>
+              <w:t>chantPunctum</w:t>
+            </w:r>
+            <w:proofErr w:type="spellEnd"/>
+          </w:p>
+        </w:tc>
+      </w:tr>
+      <w:tr>
+        <w:trPr>
+          <w:cantSplit/>
+        </w:trPr>
+        <w:tc>
+          <w:tcPr>
+            <w:tcW w:w="0" w:type="auto"/>
+          </w:tcPr>
+          <w:p>
+            <w:pPr>
+              <w:pStyle w:val="Tabletext"/>
+            </w:pPr>
+            <w:r>
+              <w:rPr>
+                <w:noProof/>
+              </w:rPr>
+              <w:drawing>
+                <wp:inline distT="0" distB="0" distL="0" distR="0" wp14:anchorId="46A08085" wp14:editId="166F5618">
                   <wp:extent cx="314325" cy="476250"/>
                   <wp:effectExtent l="0" t="0" r="0" b="6350"/>
                   <wp:docPr id="12" name="Picture 12"/>
@@ -146,7 +416,7 @@
                           <pic:cNvPicPr/>
                         </pic:nvPicPr>
                         <pic:blipFill>
-                          <a:blip r:embed="rId10">
+                          <a:blip r:embed="rId12">
                             <a:extLst>
                               <a:ext uri="{28A0092B-C50C-407E-A947-70E740481C1C}">
                                 <a14:useLocalDpi xmlns:a14="http://schemas.microsoft.com/office/drawing/2010/main" val="0"/>
@@ -210,12 +480,64 @@
             <w:r>
               <w:t xml:space="preserve">) + </w:t>
             </w:r>
-            <w:r>
-              <w:rPr>
-                <w:rFonts w:ascii="Avenir Heavy" w:hAnsi="Avenir Heavy"/>
-              </w:rPr>
-              <w:t>chantPodatus2nd</w:t>
-            </w:r>
+            <w:proofErr w:type="spellStart"/>
+            <w:r>
+              <w:rPr>
+                <w:rFonts w:ascii="Avenir Heavy" w:hAnsi="Avenir Heavy"/>
+              </w:rPr>
+              <w:t>chantPodatus</w:t>
+            </w:r>
+            <w:r>
+              <w:rPr>
+                <w:rFonts w:ascii="Avenir Heavy" w:hAnsi="Avenir Heavy"/>
+              </w:rPr>
+              <w:t>Lower</w:t>
+            </w:r>
+            <w:proofErr w:type="spellEnd"/>
+            <w:r>
+              <w:rPr>
+                <w:rFonts w:ascii="Avenir Heavy" w:hAnsi="Avenir Heavy"/>
+              </w:rPr>
+              <w:t xml:space="preserve"> </w:t>
+            </w:r>
+            <w:r>
+              <w:t>+ (</w:t>
+            </w:r>
+            <w:r>
+              <w:rPr>
+                <w:rFonts w:ascii="Avenir Heavy" w:hAnsi="Avenir Heavy"/>
+              </w:rPr>
+              <w:t>staffPosRaise1</w:t>
+            </w:r>
+            <w:r>
+              <w:t xml:space="preserve">) + </w:t>
+            </w:r>
+            <w:r>
+              <w:rPr>
+                <w:rFonts w:ascii="Avenir Heavy" w:hAnsi="Avenir Heavy"/>
+              </w:rPr>
+              <w:t>chantConnectingLineAsc2nd</w:t>
+            </w:r>
+            <w:r>
+              <w:t xml:space="preserve"> + (</w:t>
+            </w:r>
+            <w:r>
+              <w:rPr>
+                <w:rFonts w:ascii="Avenir Heavy" w:hAnsi="Avenir Heavy"/>
+              </w:rPr>
+              <w:t>staffPosRaise2</w:t>
+            </w:r>
+            <w:r>
+              <w:t xml:space="preserve">) + </w:t>
+            </w:r>
+            <w:proofErr w:type="spellStart"/>
+            <w:r>
+              <w:rPr>
+                <w:rFonts w:ascii="Avenir Heavy" w:hAnsi="Avenir Heavy"/>
+              </w:rPr>
+              <w:t>chantPodatusUpper</w:t>
+            </w:r>
+            <w:proofErr w:type="spellEnd"/>
           </w:p>
         </w:tc>
       </w:tr>
@@ -236,7 +558,7 @@
                 <w:noProof/>
               </w:rPr>
               <w:drawing>
-                <wp:inline distT="0" distB="0" distL="0" distR="0" wp14:anchorId="21919AEF" wp14:editId="69F18030">
+                <wp:inline distT="0" distB="0" distL="0" distR="0" wp14:anchorId="4846A026" wp14:editId="587AABF1">
                   <wp:extent cx="428625" cy="501650"/>
                   <wp:effectExtent l="0" t="0" r="3175" b="6350"/>
                   <wp:docPr id="14" name="Picture 14"/>
@@ -251,7 +573,7 @@
                           <pic:cNvPicPr/>
                         </pic:nvPicPr>
                         <pic:blipFill>
-                          <a:blip r:embed="rId11">
+                          <a:blip r:embed="rId13">
                             <a:extLst>
                               <a:ext uri="{28A0092B-C50C-407E-A947-70E740481C1C}">
                                 <a14:useLocalDpi xmlns:a14="http://schemas.microsoft.com/office/drawing/2010/main" val="0"/>
@@ -369,7 +691,7 @@
                 <w:noProof/>
               </w:rPr>
               <w:drawing>
-                <wp:inline distT="0" distB="0" distL="0" distR="0" wp14:anchorId="70CFA892" wp14:editId="6982E1E5">
+                <wp:inline distT="0" distB="0" distL="0" distR="0" wp14:anchorId="75232A18" wp14:editId="6112C9FC">
                   <wp:extent cx="419100" cy="384175"/>
                   <wp:effectExtent l="0" t="0" r="12700" b="0"/>
                   <wp:docPr id="15" name="Picture 15"/>
@@ -384,7 +706,7 @@
                           <pic:cNvPicPr/>
                         </pic:nvPicPr>
                         <pic:blipFill>
-                          <a:blip r:embed="rId12">
+                          <a:blip r:embed="rId14">
                             <a:extLst>
                               <a:ext uri="{28A0092B-C50C-407E-A947-70E740481C1C}">
                                 <a14:useLocalDpi xmlns:a14="http://schemas.microsoft.com/office/drawing/2010/main" val="0"/>
@@ -486,8 +808,9 @@
               <w:rPr>
                 <w:noProof/>
               </w:rPr>
+              <w:lastRenderedPageBreak/>
               <w:drawing>
-                <wp:inline distT="0" distB="0" distL="0" distR="0" wp14:anchorId="5D210DF1" wp14:editId="5820CB23">
+                <wp:inline distT="0" distB="0" distL="0" distR="0" wp14:anchorId="28DBBEB6" wp14:editId="113010C1">
                   <wp:extent cx="495300" cy="666750"/>
                   <wp:effectExtent l="0" t="0" r="12700" b="0"/>
                   <wp:docPr id="16" name="Picture 16"/>
@@ -502,7 +825,7 @@
                           <pic:cNvPicPr/>
                         </pic:nvPicPr>
                         <pic:blipFill>
-                          <a:blip r:embed="rId13">
+                          <a:blip r:embed="rId15">
                             <a:extLst>
                               <a:ext uri="{28A0092B-C50C-407E-A947-70E740481C1C}">
                                 <a14:useLocalDpi xmlns:a14="http://schemas.microsoft.com/office/drawing/2010/main" val="0"/>
@@ -542,8 +865,22 @@
             <w:r>
               <w:t>Porrectus</w:t>
             </w:r>
-            <w:bookmarkStart w:id="0" w:name="_GoBack"/>
-            <w:bookmarkEnd w:id="0"/>
+            <w:proofErr w:type="spellEnd"/>
+            <w:r>
+              <w:t xml:space="preserve"> </w:t>
+            </w:r>
+            <w:proofErr w:type="spellStart"/>
+            <w:r>
+              <w:t>flexus</w:t>
+            </w:r>
+            <w:proofErr w:type="spellEnd"/>
+            <w:r>
+              <w:t xml:space="preserve"> </w:t>
+            </w:r>
+            <w:proofErr w:type="spellStart"/>
+            <w:r>
+              <w:t>resupinus</w:t>
+            </w:r>
             <w:proofErr w:type="spellEnd"/>
             <w:r>
               <w:t xml:space="preserve">: </w:t>
@@ -552,7 +889,19 @@
               <w:rPr>
                 <w:rFonts w:ascii="Avenir Heavy" w:hAnsi="Avenir Heavy"/>
               </w:rPr>
-              <w:t>chantConnectingLineAsc5th</w:t>
+              <w:t>chant</w:t>
+            </w:r>
+            <w:r>
+              <w:rPr>
+                <w:rFonts w:ascii="Avenir Heavy" w:hAnsi="Avenir Heavy"/>
+              </w:rPr>
+              <w:t>Entry</w:t>
+            </w:r>
+            <w:r>
+              <w:rPr>
+                <w:rFonts w:ascii="Avenir Heavy" w:hAnsi="Avenir Heavy"/>
+              </w:rPr>
+              <w:t>LineAsc5th</w:t>
             </w:r>
             <w:r>
               <w:t xml:space="preserve"> + (</w:t>
@@ -576,7 +925,7 @@
               <w:rPr>
                 <w:rFonts w:ascii="Avenir Heavy" w:hAnsi="Avenir Heavy"/>
               </w:rPr>
-              <w:t>Ligatura</w:t>
+              <w:t>LigaturaDesc</w:t>
             </w:r>
             <w:r>
               <w:rPr>
@@ -654,7 +1003,7 @@
                 <w:noProof/>
               </w:rPr>
               <w:drawing>
-                <wp:inline distT="0" distB="0" distL="0" distR="0" wp14:anchorId="7D1DEFD4" wp14:editId="00868A5C">
+                <wp:inline distT="0" distB="0" distL="0" distR="0" wp14:anchorId="7BFF7E46" wp14:editId="139C2C2F">
                   <wp:extent cx="415925" cy="460375"/>
                   <wp:effectExtent l="0" t="0" r="0" b="0"/>
                   <wp:docPr id="17" name="Picture 17"/>
@@ -669,7 +1018,7 @@
                           <pic:cNvPicPr/>
                         </pic:nvPicPr>
                         <pic:blipFill>
-                          <a:blip r:embed="rId14">
+                          <a:blip r:embed="rId16">
                             <a:extLst>
                               <a:ext uri="{28A0092B-C50C-407E-A947-70E740481C1C}">
                                 <a14:useLocalDpi xmlns:a14="http://schemas.microsoft.com/office/drawing/2010/main" val="0"/>
@@ -721,11 +1070,43 @@
             <w:r>
               <w:t xml:space="preserve">: </w:t>
             </w:r>
-            <w:r>
-              <w:rPr>
-                <w:rFonts w:ascii="Avenir Heavy" w:hAnsi="Avenir Heavy"/>
-              </w:rPr>
-              <w:t>chantPodatus2nd</w:t>
+            <w:proofErr w:type="spellStart"/>
+            <w:r>
+              <w:rPr>
+                <w:rFonts w:ascii="Avenir Heavy" w:hAnsi="Avenir Heavy"/>
+              </w:rPr>
+              <w:t>chantPodatus</w:t>
+            </w:r>
+            <w:r>
+              <w:rPr>
+                <w:rFonts w:ascii="Avenir Heavy" w:hAnsi="Avenir Heavy"/>
+              </w:rPr>
+              <w:t>Lower</w:t>
+            </w:r>
+            <w:proofErr w:type="spellEnd"/>
+            <w:r>
+              <w:rPr>
+                <w:rFonts w:ascii="Avenir Heavy" w:hAnsi="Avenir Heavy"/>
+              </w:rPr>
+              <w:t xml:space="preserve"> </w:t>
+            </w:r>
+            <w:r>
+              <w:t>+ (</w:t>
+            </w:r>
+            <w:r>
+              <w:rPr>
+                <w:rFonts w:ascii="Avenir Heavy" w:hAnsi="Avenir Heavy"/>
+              </w:rPr>
+              <w:t>staffPosRaise1</w:t>
+            </w:r>
+            <w:r>
+              <w:t xml:space="preserve">) + </w:t>
+            </w:r>
+            <w:r>
+              <w:rPr>
+                <w:rFonts w:ascii="Avenir Heavy" w:hAnsi="Avenir Heavy"/>
+              </w:rPr>
+              <w:t>chantConnectingLineAsc2nd</w:t>
             </w:r>
             <w:r>
               <w:t xml:space="preserve"> + (</w:t>
@@ -739,12 +1120,45 @@
             <w:r>
               <w:t xml:space="preserve">) + </w:t>
             </w:r>
-            <w:r>
-              <w:rPr>
-                <w:rFonts w:ascii="Avenir Heavy" w:hAnsi="Avenir Heavy"/>
-              </w:rPr>
-              <w:t>chantClivis3rd</w:t>
-            </w:r>
+            <w:proofErr w:type="spellStart"/>
+            <w:r>
+              <w:rPr>
+                <w:rFonts w:ascii="Avenir Heavy" w:hAnsi="Avenir Heavy"/>
+              </w:rPr>
+              <w:t>chantPodatusUpper</w:t>
+            </w:r>
+            <w:proofErr w:type="spellEnd"/>
+            <w:r>
+              <w:t xml:space="preserve"> + </w:t>
+            </w:r>
+            <w:proofErr w:type="spellStart"/>
+            <w:r>
+              <w:rPr>
+                <w:rFonts w:ascii="Avenir Heavy" w:hAnsi="Avenir Heavy"/>
+              </w:rPr>
+              <w:t>chantPunctumVirga</w:t>
+            </w:r>
+            <w:proofErr w:type="spellEnd"/>
+            <w:r>
+              <w:t xml:space="preserve"> + </w:t>
+            </w:r>
+            <w:r>
+              <w:rPr>
+                <w:rFonts w:ascii="Avenir Heavy" w:hAnsi="Avenir Heavy"/>
+              </w:rPr>
+              <w:t>chantConnectingLineAsc3rd</w:t>
+            </w:r>
+            <w:r>
+              <w:t xml:space="preserve"> + </w:t>
+            </w:r>
+            <w:proofErr w:type="spellStart"/>
+            <w:r>
+              <w:rPr>
+                <w:rFonts w:ascii="Avenir Heavy" w:hAnsi="Avenir Heavy"/>
+              </w:rPr>
+              <w:t>chantPunctum</w:t>
+            </w:r>
+            <w:proofErr w:type="spellEnd"/>
           </w:p>
         </w:tc>
       </w:tr>
@@ -764,9 +1178,8 @@
               <w:rPr>
                 <w:noProof/>
               </w:rPr>
-              <w:lastRenderedPageBreak/>
               <w:drawing>
-                <wp:inline distT="0" distB="0" distL="0" distR="0" wp14:anchorId="4476A617" wp14:editId="16CEA2D1">
+                <wp:inline distT="0" distB="0" distL="0" distR="0" wp14:anchorId="6957B826" wp14:editId="65408908">
                   <wp:extent cx="723900" cy="460375"/>
                   <wp:effectExtent l="0" t="0" r="12700" b="0"/>
                   <wp:docPr id="18" name="Picture 18"/>
@@ -781,7 +1194,7 @@
                           <pic:cNvPicPr/>
                         </pic:nvPicPr>
                         <pic:blipFill>
-                          <a:blip r:embed="rId15">
+                          <a:blip r:embed="rId17">
                             <a:extLst>
                               <a:ext uri="{28A0092B-C50C-407E-A947-70E740481C1C}">
                                 <a14:useLocalDpi xmlns:a14="http://schemas.microsoft.com/office/drawing/2010/main" val="0"/>
@@ -861,7 +1274,7 @@
               <w:rPr>
                 <w:rFonts w:ascii="Avenir Heavy" w:hAnsi="Avenir Heavy"/>
               </w:rPr>
-              <w:t>Ligatura</w:t>
+              <w:t>LigaturaDesc</w:t>
             </w:r>
             <w:r>
               <w:rPr>
@@ -872,12 +1285,34 @@
             <w:r>
               <w:t xml:space="preserve"> + </w:t>
             </w:r>
-            <w:r>
-              <w:rPr>
-                <w:rFonts w:ascii="Avenir Heavy" w:hAnsi="Avenir Heavy"/>
-              </w:rPr>
-              <w:t>chantClivis3rd</w:t>
-            </w:r>
+            <w:proofErr w:type="spellStart"/>
+            <w:r>
+              <w:rPr>
+                <w:rFonts w:ascii="Avenir Heavy" w:hAnsi="Avenir Heavy"/>
+              </w:rPr>
+              <w:t>chantPunctumVirga</w:t>
+            </w:r>
+            <w:proofErr w:type="spellEnd"/>
+            <w:r>
+              <w:t xml:space="preserve"> + </w:t>
+            </w:r>
+            <w:r>
+              <w:rPr>
+                <w:rFonts w:ascii="Avenir Heavy" w:hAnsi="Avenir Heavy"/>
+              </w:rPr>
+              <w:t>chantConnectingLineAsc3rd</w:t>
+            </w:r>
+            <w:r>
+              <w:t xml:space="preserve"> + </w:t>
+            </w:r>
+            <w:proofErr w:type="spellStart"/>
+            <w:r>
+              <w:rPr>
+                <w:rFonts w:ascii="Avenir Heavy" w:hAnsi="Avenir Heavy"/>
+              </w:rPr>
+              <w:t>chantPunctum</w:t>
+            </w:r>
+            <w:proofErr w:type="spellEnd"/>
           </w:p>
         </w:tc>
       </w:tr>
@@ -898,7 +1333,7 @@
                 <w:noProof/>
               </w:rPr>
               <w:drawing>
-                <wp:inline distT="0" distB="0" distL="0" distR="0" wp14:anchorId="1048DE6E" wp14:editId="5689E5C5">
+                <wp:inline distT="0" distB="0" distL="0" distR="0" wp14:anchorId="77D5E214" wp14:editId="634F01DD">
                   <wp:extent cx="542925" cy="473075"/>
                   <wp:effectExtent l="0" t="0" r="0" b="9525"/>
                   <wp:docPr id="27" name="Picture 27"/>
@@ -913,7 +1348,7 @@
                           <pic:cNvPicPr/>
                         </pic:nvPicPr>
                         <pic:blipFill>
-                          <a:blip r:embed="rId16">
+                          <a:blip r:embed="rId18">
                             <a:extLst>
                               <a:ext uri="{28A0092B-C50C-407E-A947-70E740481C1C}">
                                 <a14:useLocalDpi xmlns:a14="http://schemas.microsoft.com/office/drawing/2010/main" val="0"/>
@@ -980,7 +1415,19 @@
               <w:rPr>
                 <w:rFonts w:ascii="Avenir Heavy" w:hAnsi="Avenir Heavy"/>
               </w:rPr>
-              <w:t>staffPosLower1</w:t>
+              <w:t>staffPos</w:t>
+            </w:r>
+            <w:r>
+              <w:rPr>
+                <w:rFonts w:ascii="Avenir Heavy" w:hAnsi="Avenir Heavy"/>
+              </w:rPr>
+              <w:t>Raise</w:t>
+            </w:r>
+            <w:r>
+              <w:rPr>
+                <w:rFonts w:ascii="Avenir Heavy" w:hAnsi="Avenir Heavy"/>
+              </w:rPr>
+              <w:t>1</w:t>
             </w:r>
             <w:r>
               <w:t xml:space="preserve">) + </w:t>
@@ -994,16 +1441,7 @@
             </w:r>
             <w:proofErr w:type="spellEnd"/>
             <w:r>
-              <w:t xml:space="preserve"> + (</w:t>
-            </w:r>
-            <w:r>
-              <w:rPr>
-                <w:rFonts w:ascii="Avenir Heavy" w:hAnsi="Avenir Heavy"/>
-              </w:rPr>
-              <w:t>staffPosLower1</w:t>
-            </w:r>
-            <w:r>
-              <w:t xml:space="preserve">) + </w:t>
+              <w:t xml:space="preserve"> + </w:t>
             </w:r>
             <w:proofErr w:type="spellStart"/>
             <w:r>
@@ -1023,7 +1461,19 @@
               <w:rPr>
                 <w:rFonts w:ascii="Avenir Heavy" w:hAnsi="Avenir Heavy"/>
               </w:rPr>
-              <w:t>staffPosRaise1</w:t>
+              <w:t>staffPos</w:t>
+            </w:r>
+            <w:r>
+              <w:rPr>
+                <w:rFonts w:ascii="Avenir Heavy" w:hAnsi="Avenir Heavy"/>
+              </w:rPr>
+              <w:t>Raise</w:t>
+            </w:r>
+            <w:r>
+              <w:rPr>
+                <w:rFonts w:ascii="Avenir Heavy" w:hAnsi="Avenir Heavy"/>
+              </w:rPr>
+              <w:t>1</w:t>
             </w:r>
             <w:r>
               <w:t xml:space="preserve">) + </w:t>
@@ -1056,7 +1506,7 @@
                 <w:noProof/>
               </w:rPr>
               <w:drawing>
-                <wp:inline distT="0" distB="0" distL="0" distR="0" wp14:anchorId="03409F2C" wp14:editId="6126FDF9">
+                <wp:inline distT="0" distB="0" distL="0" distR="0" wp14:anchorId="69076B00" wp14:editId="5CA0D888">
                   <wp:extent cx="558800" cy="485775"/>
                   <wp:effectExtent l="0" t="0" r="0" b="0"/>
                   <wp:docPr id="28" name="Picture 28"/>
@@ -1071,7 +1521,7 @@
                           <pic:cNvPicPr/>
                         </pic:nvPicPr>
                         <pic:blipFill>
-                          <a:blip r:embed="rId17">
+                          <a:blip r:embed="rId19">
                             <a:extLst>
                               <a:ext uri="{28A0092B-C50C-407E-A947-70E740481C1C}">
                                 <a14:useLocalDpi xmlns:a14="http://schemas.microsoft.com/office/drawing/2010/main" val="0"/>
@@ -1202,7 +1652,7 @@
                 <w:noProof/>
               </w:rPr>
               <w:drawing>
-                <wp:inline distT="0" distB="0" distL="0" distR="0" wp14:anchorId="2FEA32FF" wp14:editId="46B31C94">
+                <wp:inline distT="0" distB="0" distL="0" distR="0" wp14:anchorId="219FCB13" wp14:editId="0A3E6070">
                   <wp:extent cx="406400" cy="476250"/>
                   <wp:effectExtent l="0" t="0" r="0" b="6350"/>
                   <wp:docPr id="29" name="Picture 29"/>
@@ -1217,7 +1667,7 @@
                           <pic:cNvPicPr/>
                         </pic:nvPicPr>
                         <pic:blipFill>
-                          <a:blip r:embed="rId18">
+                          <a:blip r:embed="rId20">
                             <a:extLst>
                               <a:ext uri="{28A0092B-C50C-407E-A947-70E740481C1C}">
                                 <a14:useLocalDpi xmlns:a14="http://schemas.microsoft.com/office/drawing/2010/main" val="0"/>
@@ -1269,12 +1719,64 @@
             <w:r>
               <w:t xml:space="preserve">: </w:t>
             </w:r>
-            <w:r>
-              <w:rPr>
-                <w:rFonts w:ascii="Avenir Heavy" w:hAnsi="Avenir Heavy"/>
-              </w:rPr>
-              <w:t>chantPodatus2nd</w:t>
-            </w:r>
+            <w:proofErr w:type="spellStart"/>
+            <w:r>
+              <w:rPr>
+                <w:rFonts w:ascii="Avenir Heavy" w:hAnsi="Avenir Heavy"/>
+              </w:rPr>
+              <w:t>chantPodatus</w:t>
+            </w:r>
+            <w:r>
+              <w:rPr>
+                <w:rFonts w:ascii="Avenir Heavy" w:hAnsi="Avenir Heavy"/>
+              </w:rPr>
+              <w:t>Lower</w:t>
+            </w:r>
+            <w:proofErr w:type="spellEnd"/>
+            <w:r>
+              <w:rPr>
+                <w:rFonts w:ascii="Avenir Heavy" w:hAnsi="Avenir Heavy"/>
+              </w:rPr>
+              <w:t xml:space="preserve"> </w:t>
+            </w:r>
+            <w:r>
+              <w:t>+ (</w:t>
+            </w:r>
+            <w:r>
+              <w:rPr>
+                <w:rFonts w:ascii="Avenir Heavy" w:hAnsi="Avenir Heavy"/>
+              </w:rPr>
+              <w:t>staffPosRaise1</w:t>
+            </w:r>
+            <w:r>
+              <w:t xml:space="preserve">) + </w:t>
+            </w:r>
+            <w:r>
+              <w:rPr>
+                <w:rFonts w:ascii="Avenir Heavy" w:hAnsi="Avenir Heavy"/>
+              </w:rPr>
+              <w:t>chantConnectingLineAsc2nd</w:t>
+            </w:r>
+            <w:r>
+              <w:t xml:space="preserve"> + (</w:t>
+            </w:r>
+            <w:r>
+              <w:rPr>
+                <w:rFonts w:ascii="Avenir Heavy" w:hAnsi="Avenir Heavy"/>
+              </w:rPr>
+              <w:t>staffPosRaise2</w:t>
+            </w:r>
+            <w:r>
+              <w:t xml:space="preserve">) + </w:t>
+            </w:r>
+            <w:proofErr w:type="spellStart"/>
+            <w:r>
+              <w:rPr>
+                <w:rFonts w:ascii="Avenir Heavy" w:hAnsi="Avenir Heavy"/>
+              </w:rPr>
+              <w:t>chantPodatusUpper</w:t>
+            </w:r>
+            <w:proofErr w:type="spellEnd"/>
             <w:r>
               <w:t xml:space="preserve"> + </w:t>
             </w:r>
@@ -1326,7 +1828,7 @@
                 <w:noProof/>
               </w:rPr>
               <w:drawing>
-                <wp:inline distT="0" distB="0" distL="0" distR="0" wp14:anchorId="605C3F97" wp14:editId="4E007E4A">
+                <wp:inline distT="0" distB="0" distL="0" distR="0" wp14:anchorId="16065593" wp14:editId="0C0D9450">
                   <wp:extent cx="333375" cy="727075"/>
                   <wp:effectExtent l="0" t="0" r="0" b="9525"/>
                   <wp:docPr id="30" name="Picture 30"/>
@@ -1341,7 +1843,7 @@
                           <pic:cNvPicPr/>
                         </pic:nvPicPr>
                         <pic:blipFill>
-                          <a:blip r:embed="rId19">
+                          <a:blip r:embed="rId21">
                             <a:extLst>
                               <a:ext uri="{28A0092B-C50C-407E-A947-70E740481C1C}">
                                 <a14:useLocalDpi xmlns:a14="http://schemas.microsoft.com/office/drawing/2010/main" val="0"/>
@@ -1393,6 +1895,85 @@
             <w:r>
               <w:t xml:space="preserve">: </w:t>
             </w:r>
+            <w:proofErr w:type="spellStart"/>
+            <w:r>
+              <w:rPr>
+                <w:rFonts w:ascii="Avenir Heavy" w:hAnsi="Avenir Heavy"/>
+              </w:rPr>
+              <w:t>chantPodatus</w:t>
+            </w:r>
+            <w:r>
+              <w:rPr>
+                <w:rFonts w:ascii="Avenir Heavy" w:hAnsi="Avenir Heavy"/>
+              </w:rPr>
+              <w:t>Lower</w:t>
+            </w:r>
+            <w:proofErr w:type="spellEnd"/>
+            <w:r>
+              <w:rPr>
+                <w:rFonts w:ascii="Avenir Heavy" w:hAnsi="Avenir Heavy"/>
+              </w:rPr>
+              <w:t xml:space="preserve"> </w:t>
+            </w:r>
+            <w:r>
+              <w:t>+ (</w:t>
+            </w:r>
+            <w:r>
+              <w:rPr>
+                <w:rFonts w:ascii="Avenir Heavy" w:hAnsi="Avenir Heavy"/>
+              </w:rPr>
+              <w:t>staffPosRaise1</w:t>
+            </w:r>
+            <w:r>
+              <w:t xml:space="preserve">) + </w:t>
+            </w:r>
+            <w:r>
+              <w:rPr>
+                <w:rFonts w:ascii="Avenir Heavy" w:hAnsi="Avenir Heavy"/>
+              </w:rPr>
+              <w:t>chantConnectingLineAsc</w:t>
+            </w:r>
+            <w:r>
+              <w:rPr>
+                <w:rFonts w:ascii="Avenir Heavy" w:hAnsi="Avenir Heavy"/>
+              </w:rPr>
+              <w:t>3r</w:t>
+            </w:r>
+            <w:r>
+              <w:rPr>
+                <w:rFonts w:ascii="Avenir Heavy" w:hAnsi="Avenir Heavy"/>
+              </w:rPr>
+              <w:t>d</w:t>
+            </w:r>
+            <w:r>
+              <w:t xml:space="preserve"> + (</w:t>
+            </w:r>
+            <w:r>
+              <w:rPr>
+                <w:rFonts w:ascii="Avenir Heavy" w:hAnsi="Avenir Heavy"/>
+              </w:rPr>
+              <w:t>staffPosRaise</w:t>
+            </w:r>
+            <w:r>
+              <w:rPr>
+                <w:rFonts w:ascii="Avenir Heavy" w:hAnsi="Avenir Heavy"/>
+              </w:rPr>
+              <w:t>3</w:t>
+            </w:r>
+            <w:r>
+              <w:t xml:space="preserve">) + </w:t>
+            </w:r>
+            <w:proofErr w:type="spellStart"/>
+            <w:r>
+              <w:rPr>
+                <w:rFonts w:ascii="Avenir Heavy" w:hAnsi="Avenir Heavy"/>
+              </w:rPr>
+              <w:t>chantPodatusUpper</w:t>
+            </w:r>
+            <w:proofErr w:type="spellEnd"/>
+            <w:r>
+              <w:t xml:space="preserve"> </w:t>
+            </w:r>
             <w:r>
               <w:rPr>
                 <w:rFonts w:ascii="Avenir Heavy" w:hAnsi="Avenir Heavy"/>
@@ -1411,12 +1992,76 @@
             <w:r>
               <w:t xml:space="preserve">) + </w:t>
             </w:r>
-            <w:r>
-              <w:rPr>
-                <w:rFonts w:ascii="Avenir Heavy" w:hAnsi="Avenir Heavy"/>
-              </w:rPr>
-              <w:t>chantPodatus2nd</w:t>
-            </w:r>
+            <w:proofErr w:type="spellStart"/>
+            <w:r>
+              <w:rPr>
+                <w:rFonts w:ascii="Avenir Heavy" w:hAnsi="Avenir Heavy"/>
+              </w:rPr>
+              <w:t>chantPodatus</w:t>
+            </w:r>
+            <w:r>
+              <w:rPr>
+                <w:rFonts w:ascii="Avenir Heavy" w:hAnsi="Avenir Heavy"/>
+              </w:rPr>
+              <w:t>Lower</w:t>
+            </w:r>
+            <w:proofErr w:type="spellEnd"/>
+            <w:r>
+              <w:rPr>
+                <w:rFonts w:ascii="Avenir Heavy" w:hAnsi="Avenir Heavy"/>
+              </w:rPr>
+              <w:t xml:space="preserve"> </w:t>
+            </w:r>
+            <w:r>
+              <w:t>+ (</w:t>
+            </w:r>
+            <w:r>
+              <w:rPr>
+                <w:rFonts w:ascii="Avenir Heavy" w:hAnsi="Avenir Heavy"/>
+              </w:rPr>
+              <w:t>staffPosRaise</w:t>
+            </w:r>
+            <w:r>
+              <w:rPr>
+                <w:rFonts w:ascii="Avenir Heavy" w:hAnsi="Avenir Heavy"/>
+              </w:rPr>
+              <w:t>5</w:t>
+            </w:r>
+            <w:r>
+              <w:t xml:space="preserve">) + </w:t>
+            </w:r>
+            <w:r>
+              <w:rPr>
+                <w:rFonts w:ascii="Avenir Heavy" w:hAnsi="Avenir Heavy"/>
+              </w:rPr>
+              <w:t>chantConnectingLineAsc2nd</w:t>
+            </w:r>
+            <w:r>
+              <w:t xml:space="preserve"> + (</w:t>
+            </w:r>
+            <w:r>
+              <w:rPr>
+                <w:rFonts w:ascii="Avenir Heavy" w:hAnsi="Avenir Heavy"/>
+              </w:rPr>
+              <w:t>staffPosRaise</w:t>
+            </w:r>
+            <w:r>
+              <w:rPr>
+                <w:rFonts w:ascii="Avenir Heavy" w:hAnsi="Avenir Heavy"/>
+              </w:rPr>
+              <w:t>6</w:t>
+            </w:r>
+            <w:r>
+              <w:t xml:space="preserve">) + </w:t>
+            </w:r>
+            <w:proofErr w:type="spellStart"/>
+            <w:r>
+              <w:rPr>
+                <w:rFonts w:ascii="Avenir Heavy" w:hAnsi="Avenir Heavy"/>
+              </w:rPr>
+              <w:t>chantPodatusUpper</w:t>
+            </w:r>
+            <w:proofErr w:type="spellEnd"/>
           </w:p>
         </w:tc>
       </w:tr>
@@ -1437,7 +2082,7 @@
                 <w:noProof/>
               </w:rPr>
               <w:drawing>
-                <wp:inline distT="0" distB="0" distL="0" distR="0" wp14:anchorId="03F9AF15" wp14:editId="1CBE7613">
+                <wp:inline distT="0" distB="0" distL="0" distR="0" wp14:anchorId="7FFF8578" wp14:editId="08B04695">
                   <wp:extent cx="206375" cy="361950"/>
                   <wp:effectExtent l="0" t="0" r="0" b="0"/>
                   <wp:docPr id="31" name="Picture 31"/>
@@ -1452,7 +2097,7 @@
                           <pic:cNvPicPr/>
                         </pic:nvPicPr>
                         <pic:blipFill>
-                          <a:blip r:embed="rId20">
+                          <a:blip r:embed="rId22">
                             <a:extLst>
                               <a:ext uri="{28A0092B-C50C-407E-A947-70E740481C1C}">
                                 <a14:useLocalDpi xmlns:a14="http://schemas.microsoft.com/office/drawing/2010/main" val="0"/>
@@ -1552,7 +2197,7 @@
                 <w:noProof/>
               </w:rPr>
               <w:drawing>
-                <wp:inline distT="0" distB="0" distL="0" distR="0" wp14:anchorId="51C46848" wp14:editId="76E16087">
+                <wp:inline distT="0" distB="0" distL="0" distR="0" wp14:anchorId="6D906A83" wp14:editId="5853201F">
                   <wp:extent cx="206375" cy="419100"/>
                   <wp:effectExtent l="0" t="0" r="0" b="12700"/>
                   <wp:docPr id="320" name="Picture 320"/>
@@ -1567,7 +2212,7 @@
                           <pic:cNvPicPr/>
                         </pic:nvPicPr>
                         <pic:blipFill>
-                          <a:blip r:embed="rId21">
+                          <a:blip r:embed="rId23">
                             <a:extLst>
                               <a:ext uri="{28A0092B-C50C-407E-A947-70E740481C1C}">
                                 <a14:useLocalDpi xmlns:a14="http://schemas.microsoft.com/office/drawing/2010/main" val="0"/>
@@ -1691,7 +2336,7 @@
                 <w:noProof/>
               </w:rPr>
               <w:drawing>
-                <wp:inline distT="0" distB="0" distL="0" distR="0" wp14:anchorId="3F411B19" wp14:editId="3FB951E4">
+                <wp:inline distT="0" distB="0" distL="0" distR="0" wp14:anchorId="08041AE9" wp14:editId="2089015D">
                   <wp:extent cx="323850" cy="552450"/>
                   <wp:effectExtent l="0" t="0" r="6350" b="6350"/>
                   <wp:docPr id="321" name="Picture 321"/>
@@ -1706,7 +2351,7 @@
                           <pic:cNvPicPr/>
                         </pic:nvPicPr>
                         <pic:blipFill>
-                          <a:blip r:embed="rId22">
+                          <a:blip r:embed="rId24">
                             <a:extLst>
                               <a:ext uri="{28A0092B-C50C-407E-A947-70E740481C1C}">
                                 <a14:useLocalDpi xmlns:a14="http://schemas.microsoft.com/office/drawing/2010/main" val="0"/>
@@ -1841,7 +2486,7 @@
                 <w:noProof/>
               </w:rPr>
               <w:drawing>
-                <wp:inline distT="0" distB="0" distL="0" distR="0" wp14:anchorId="4387806E" wp14:editId="4056C551">
+                <wp:inline distT="0" distB="0" distL="0" distR="0" wp14:anchorId="43060069" wp14:editId="584A9BC0">
                   <wp:extent cx="314325" cy="473075"/>
                   <wp:effectExtent l="0" t="0" r="0" b="9525"/>
                   <wp:docPr id="322" name="Picture 322"/>
@@ -1856,7 +2501,7 @@
                           <pic:cNvPicPr/>
                         </pic:nvPicPr>
                         <pic:blipFill>
-                          <a:blip r:embed="rId23">
+                          <a:blip r:embed="rId25">
                             <a:extLst>
                               <a:ext uri="{28A0092B-C50C-407E-A947-70E740481C1C}">
                                 <a14:useLocalDpi xmlns:a14="http://schemas.microsoft.com/office/drawing/2010/main" val="0"/>
@@ -1908,12 +2553,20 @@
             <w:r>
               <w:t xml:space="preserve">: </w:t>
             </w:r>
-            <w:r>
-              <w:rPr>
-                <w:rFonts w:ascii="Avenir Heavy" w:hAnsi="Avenir Heavy"/>
-              </w:rPr>
-              <w:t>chantConnectingLineAsc3rd</w:t>
-            </w:r>
+            <w:proofErr w:type="spellStart"/>
+            <w:r>
+              <w:rPr>
+                <w:rFonts w:ascii="Avenir Heavy" w:hAnsi="Avenir Heavy"/>
+              </w:rPr>
+              <w:t>chant</w:t>
+            </w:r>
+            <w:r>
+              <w:rPr>
+                <w:rFonts w:ascii="Avenir Heavy" w:hAnsi="Avenir Heavy"/>
+              </w:rPr>
+              <w:t>PunctumVirgaReversed</w:t>
+            </w:r>
+            <w:proofErr w:type="spellEnd"/>
             <w:r>
               <w:t xml:space="preserve"> + (</w:t>
             </w:r>
@@ -1921,7 +2574,13 @@
               <w:rPr>
                 <w:rFonts w:ascii="Avenir Heavy" w:hAnsi="Avenir Heavy"/>
               </w:rPr>
-              <w:t>staffPosRaise3</w:t>
+              <w:t>staffPos</w:t>
+            </w:r>
+            <w:r>
+              <w:rPr>
+                <w:rFonts w:ascii="Avenir Heavy" w:hAnsi="Avenir Heavy"/>
+              </w:rPr>
+              <w:t>Lower1</w:t>
             </w:r>
             <w:r>
               <w:t xml:space="preserve">) + </w:t>
@@ -1931,7 +2590,7 @@
               <w:rPr>
                 <w:rFonts w:ascii="Avenir Heavy" w:hAnsi="Avenir Heavy"/>
               </w:rPr>
-              <w:t>chantPunctum</w:t>
+              <w:t>chantLiquescentAscLower</w:t>
             </w:r>
             <w:proofErr w:type="spellEnd"/>
             <w:r>
@@ -1941,32 +2600,6 @@
               <w:rPr>
                 <w:rFonts w:ascii="Avenir Heavy" w:hAnsi="Avenir Heavy"/>
               </w:rPr>
-              <w:t>staffPos</w:t>
-            </w:r>
-            <w:r>
-              <w:rPr>
-                <w:rFonts w:ascii="Avenir Heavy" w:hAnsi="Avenir Heavy"/>
-              </w:rPr>
-              <w:t>Raise2</w:t>
-            </w:r>
-            <w:r>
-              <w:t xml:space="preserve">) + </w:t>
-            </w:r>
-            <w:proofErr w:type="spellStart"/>
-            <w:r>
-              <w:rPr>
-                <w:rFonts w:ascii="Avenir Heavy" w:hAnsi="Avenir Heavy"/>
-              </w:rPr>
-              <w:t>chantLiquescentAscLower</w:t>
-            </w:r>
-            <w:proofErr w:type="spellEnd"/>
-            <w:r>
-              <w:t xml:space="preserve"> + (</w:t>
-            </w:r>
-            <w:r>
-              <w:rPr>
-                <w:rFonts w:ascii="Avenir Heavy" w:hAnsi="Avenir Heavy"/>
-              </w:rPr>
               <w:t>st</w:t>
             </w:r>
             <w:r>
@@ -1985,7 +2618,7 @@
               <w:rPr>
                 <w:rFonts w:ascii="Avenir Heavy" w:hAnsi="Avenir Heavy"/>
               </w:rPr>
-              <w:t>Raise3</w:t>
+              <w:t>Raise1</w:t>
             </w:r>
             <w:r>
               <w:t xml:space="preserve">) + </w:t>
@@ -2018,7 +2651,7 @@
                 <w:noProof/>
               </w:rPr>
               <w:drawing>
-                <wp:inline distT="0" distB="0" distL="0" distR="0" wp14:anchorId="5BDC8798" wp14:editId="364AC3E3">
+                <wp:inline distT="0" distB="0" distL="0" distR="0" wp14:anchorId="41460C43" wp14:editId="37513551">
                   <wp:extent cx="330200" cy="603250"/>
                   <wp:effectExtent l="0" t="0" r="0" b="6350"/>
                   <wp:docPr id="323" name="Picture 323"/>
@@ -2033,7 +2666,7 @@
                           <pic:cNvPicPr/>
                         </pic:nvPicPr>
                         <pic:blipFill>
-                          <a:blip r:embed="rId24">
+                          <a:blip r:embed="rId26">
                             <a:extLst>
                               <a:ext uri="{28A0092B-C50C-407E-A947-70E740481C1C}">
                                 <a14:useLocalDpi xmlns:a14="http://schemas.microsoft.com/office/drawing/2010/main" val="0"/>
@@ -2114,7 +2747,16 @@
             </w:r>
             <w:proofErr w:type="spellEnd"/>
             <w:r>
-              <w:t xml:space="preserve"> + </w:t>
+              <w:t xml:space="preserve"> +  + (</w:t>
+            </w:r>
+            <w:r>
+              <w:rPr>
+                <w:rFonts w:ascii="Avenir Heavy" w:hAnsi="Avenir Heavy"/>
+              </w:rPr>
+              <w:t>staffPosRaise1</w:t>
+            </w:r>
+            <w:r>
+              <w:t xml:space="preserve">) + </w:t>
             </w:r>
             <w:r>
               <w:rPr>
@@ -2152,9 +2794,12 @@
         </w:tc>
       </w:tr>
     </w:tbl>
-    <w:p/>
+    <w:p>
+      <w:bookmarkStart w:id="0" w:name="_GoBack"/>
+      <w:bookmarkEnd w:id="0"/>
+    </w:p>
     <w:sectPr>
-      <w:headerReference w:type="default" r:id="rId25"/>
+      <w:headerReference w:type="default" r:id="rId27"/>
       <w:pgSz w:w="11900" w:h="16840"/>
       <w:pgMar w:top="1440" w:right="1080" w:bottom="1440" w:left="1080" w:header="567" w:footer="567" w:gutter="0"/>
       <w:cols w:space="708"/>
@@ -5753,7 +6398,7 @@
 </file>
 
 <file path=customXml/itemProps1.xml><?xml version="1.0" encoding="utf-8"?>
-<ds:datastoreItem xmlns:ds="http://schemas.openxmlformats.org/officeDocument/2006/customXml" ds:itemID="{9E426D7B-FE5E-224F-B453-37B4B4075E99}">
+<ds:datastoreItem xmlns:ds="http://schemas.openxmlformats.org/officeDocument/2006/customXml" ds:itemID="{DF314966-A7F0-6249-93A2-4AC9B06A0F39}">
   <ds:schemaRefs>
     <ds:schemaRef ds:uri="http://schemas.openxmlformats.org/officeDocument/2006/bibliography"/>
   </ds:schemaRefs>

</xml_diff>

<commit_message>
Updates to implementation notes following feedback from Grzegorz Rolek and Dave Keenan.
</commit_message>
<xml_diff>
--- a/doc/implementation_notes/plainchant_neumes.docx
+++ b/doc/implementation_notes/plainchant_neumes.docx
@@ -13,6 +13,10 @@
     <w:p>
       <w:pPr>
         <w:pStyle w:val="Body"/>
+        <w:rPr>
+          <w:rFonts w:ascii="Avenir Heavy" w:hAnsi="Avenir Heavy"/>
+          <w:lang w:val="en-GB"/>
+        </w:rPr>
       </w:pPr>
       <w:r>
         <w:t xml:space="preserve">Glyphs should be positioned relative to their starting pitch: for example, the </w:t>
@@ -47,27 +51,39 @@
       <w:r>
         <w:t xml:space="preserve">) should likewise be positioned on the staff line or space corresponding to the bottom of the line; for an ascending liquescent, position </w:t>
       </w:r>
-      <w:proofErr w:type="spellStart"/>
       <w:r>
         <w:rPr>
           <w:rFonts w:ascii="Avenir Heavy" w:hAnsi="Avenir Heavy"/>
+          <w:lang w:val="en-GB"/>
         </w:rPr>
-        <w:t>chantLiquescentAscLower</w:t>
+        <w:t>chantAuctumAsc</w:t>
       </w:r>
-      <w:proofErr w:type="spellEnd"/>
-      <w:r>
-        <w:t xml:space="preserve"> on the starting staff position, and </w:t>
-      </w:r>
-      <w:proofErr w:type="spellStart"/>
       <w:r>
         <w:rPr>
           <w:rFonts w:ascii="Avenir Heavy" w:hAnsi="Avenir Heavy"/>
+          <w:lang w:val="en-GB"/>
         </w:rPr>
-        <w:t>chantLiquescentAscUpper</w:t>
+        <w:t xml:space="preserve"> </w:t>
       </w:r>
-      <w:proofErr w:type="spellEnd"/>
       <w:r>
-        <w:t xml:space="preserve"> on the ending staff position, with the appropriate length of connecting line between them, starting one staff position above the starting staff position (so describing an interval one staff position smaller than the distance between the lower and upper notes of the liquescent).</w:t>
+        <w:t xml:space="preserve">on the starting staff position, and </w:t>
+      </w:r>
+      <w:r>
+        <w:rPr>
+          <w:rFonts w:ascii="Avenir Heavy" w:hAnsi="Avenir Heavy"/>
+          <w:lang w:val="en-GB"/>
+        </w:rPr>
+        <w:t>chantDeminutemUpper</w:t>
+      </w:r>
+      <w:r>
+        <w:rPr>
+          <w:rFonts w:ascii="Avenir Heavy" w:hAnsi="Avenir Heavy"/>
+          <w:lang w:val="en-GB"/>
+        </w:rPr>
+        <w:t xml:space="preserve"> </w:t>
+      </w:r>
+      <w:r>
+        <w:t>on the ending staff position, with the appropriate length of connecting line between them, starting one staff position above the starting staff position (so describing an interval one staff position smaller than the distance between the lower and upper notes of the liquescent).</w:t>
       </w:r>
     </w:p>
     <w:p>
@@ -125,7 +141,7 @@
                 <w:noProof/>
               </w:rPr>
               <w:drawing>
-                <wp:inline distT="0" distB="0" distL="0" distR="0" wp14:anchorId="160AE288" wp14:editId="3AA126F1">
+                <wp:inline distT="0" distB="0" distL="0" distR="0" wp14:anchorId="081E1F2A" wp14:editId="069E4EED">
                   <wp:extent cx="198021" cy="456697"/>
                   <wp:effectExtent l="0" t="0" r="5715" b="635"/>
                   <wp:docPr id="20" name="Picture 20" descr="Macintosh HD:Users:DSpreadbury:Desktop:podatus-asc-3rd.png"/>
@@ -183,22 +199,15 @@
             <w:pPr>
               <w:pStyle w:val="Tabletext"/>
             </w:pPr>
-            <w:proofErr w:type="spellStart"/>
-            <w:r>
-              <w:t>Podatus</w:t>
-            </w:r>
-            <w:proofErr w:type="spellEnd"/>
-            <w:r>
-              <w:t xml:space="preserve">, ascending 3rd: </w:t>
-            </w:r>
-            <w:proofErr w:type="spellStart"/>
+            <w:r>
+              <w:t xml:space="preserve">Podatus, ascending 3rd: </w:t>
+            </w:r>
             <w:r>
               <w:rPr>
                 <w:rFonts w:ascii="Avenir Heavy" w:hAnsi="Avenir Heavy"/>
               </w:rPr>
               <w:t>chantPodatusLower</w:t>
             </w:r>
-            <w:proofErr w:type="spellEnd"/>
             <w:r>
               <w:t xml:space="preserve"> + </w:t>
             </w:r>
@@ -220,14 +229,12 @@
             <w:r>
               <w:t xml:space="preserve">) + </w:t>
             </w:r>
-            <w:proofErr w:type="spellStart"/>
             <w:r>
               <w:rPr>
                 <w:rFonts w:ascii="Avenir Heavy" w:hAnsi="Avenir Heavy"/>
               </w:rPr>
               <w:t>chantPodatusUpper</w:t>
             </w:r>
-            <w:proofErr w:type="spellEnd"/>
           </w:p>
         </w:tc>
       </w:tr>
@@ -251,7 +258,7 @@
                 <w:noProof/>
               </w:rPr>
               <w:drawing>
-                <wp:inline distT="0" distB="0" distL="0" distR="0" wp14:anchorId="535FB37B" wp14:editId="19755DE9">
+                <wp:inline distT="0" distB="0" distL="0" distR="0" wp14:anchorId="02468436" wp14:editId="664AC23D">
                   <wp:extent cx="255410" cy="506340"/>
                   <wp:effectExtent l="0" t="0" r="0" b="1905"/>
                   <wp:docPr id="21" name="Picture 21" descr="Macintosh HD:Users:DSpreadbury:Desktop:clivis-desc-4th.png"/>
@@ -309,15 +316,9 @@
             <w:pPr>
               <w:pStyle w:val="Tabletext"/>
             </w:pPr>
-            <w:proofErr w:type="spellStart"/>
-            <w:r>
-              <w:t>Clivis</w:t>
-            </w:r>
-            <w:proofErr w:type="spellEnd"/>
-            <w:r>
-              <w:t xml:space="preserve">, descending 4th: </w:t>
-            </w:r>
-            <w:proofErr w:type="spellStart"/>
+            <w:r>
+              <w:t xml:space="preserve">Clivis, descending 4th: </w:t>
+            </w:r>
             <w:r>
               <w:rPr>
                 <w:rFonts w:ascii="Avenir Heavy" w:hAnsi="Avenir Heavy"/>
@@ -330,7 +331,6 @@
               </w:rPr>
               <w:t>Reversed</w:t>
             </w:r>
-            <w:proofErr w:type="spellEnd"/>
             <w:r>
               <w:t xml:space="preserve"> + (</w:t>
             </w:r>
@@ -373,14 +373,12 @@
             <w:r>
               <w:t xml:space="preserve">) + </w:t>
             </w:r>
-            <w:proofErr w:type="spellStart"/>
             <w:r>
               <w:rPr>
                 <w:rFonts w:ascii="Avenir Heavy" w:hAnsi="Avenir Heavy"/>
               </w:rPr>
               <w:t>chantPunctum</w:t>
             </w:r>
-            <w:proofErr w:type="spellEnd"/>
           </w:p>
         </w:tc>
       </w:tr>
@@ -401,7 +399,7 @@
                 <w:noProof/>
               </w:rPr>
               <w:drawing>
-                <wp:inline distT="0" distB="0" distL="0" distR="0" wp14:anchorId="46A08085" wp14:editId="166F5618">
+                <wp:inline distT="0" distB="0" distL="0" distR="0" wp14:anchorId="5D0A87F6" wp14:editId="780EC520">
                   <wp:extent cx="314325" cy="476250"/>
                   <wp:effectExtent l="0" t="0" r="0" b="6350"/>
                   <wp:docPr id="12" name="Picture 12"/>
@@ -452,22 +450,15 @@
             <w:pPr>
               <w:pStyle w:val="Tabletext"/>
             </w:pPr>
-            <w:proofErr w:type="spellStart"/>
-            <w:r>
-              <w:t>Salicus</w:t>
-            </w:r>
-            <w:proofErr w:type="spellEnd"/>
-            <w:r>
-              <w:t xml:space="preserve">: </w:t>
-            </w:r>
-            <w:proofErr w:type="spellStart"/>
+            <w:r>
+              <w:t xml:space="preserve">Salicus: </w:t>
+            </w:r>
             <w:r>
               <w:rPr>
                 <w:rFonts w:ascii="Avenir Heavy" w:hAnsi="Avenir Heavy"/>
               </w:rPr>
               <w:t>chantPunctum</w:t>
             </w:r>
-            <w:proofErr w:type="spellEnd"/>
             <w:r>
               <w:t xml:space="preserve"> + (</w:t>
             </w:r>
@@ -480,7 +471,6 @@
             <w:r>
               <w:t xml:space="preserve">) + </w:t>
             </w:r>
-            <w:proofErr w:type="spellStart"/>
             <w:r>
               <w:rPr>
                 <w:rFonts w:ascii="Avenir Heavy" w:hAnsi="Avenir Heavy"/>
@@ -491,14 +481,7 @@
               <w:rPr>
                 <w:rFonts w:ascii="Avenir Heavy" w:hAnsi="Avenir Heavy"/>
               </w:rPr>
-              <w:t>Lower</w:t>
-            </w:r>
-            <w:proofErr w:type="spellEnd"/>
-            <w:r>
-              <w:rPr>
-                <w:rFonts w:ascii="Avenir Heavy" w:hAnsi="Avenir Heavy"/>
-              </w:rPr>
-              <w:t xml:space="preserve"> </w:t>
+              <w:t xml:space="preserve">Lower </w:t>
             </w:r>
             <w:r>
               <w:t>+ (</w:t>
@@ -530,14 +513,12 @@
             <w:r>
               <w:t xml:space="preserve">) + </w:t>
             </w:r>
-            <w:proofErr w:type="spellStart"/>
             <w:r>
               <w:rPr>
                 <w:rFonts w:ascii="Avenir Heavy" w:hAnsi="Avenir Heavy"/>
               </w:rPr>
               <w:t>chantPodatusUpper</w:t>
             </w:r>
-            <w:proofErr w:type="spellEnd"/>
           </w:p>
         </w:tc>
       </w:tr>
@@ -558,7 +539,7 @@
                 <w:noProof/>
               </w:rPr>
               <w:drawing>
-                <wp:inline distT="0" distB="0" distL="0" distR="0" wp14:anchorId="4846A026" wp14:editId="587AABF1">
+                <wp:inline distT="0" distB="0" distL="0" distR="0" wp14:anchorId="69AD57E1" wp14:editId="3A114B4C">
                   <wp:extent cx="428625" cy="501650"/>
                   <wp:effectExtent l="0" t="0" r="3175" b="6350"/>
                   <wp:docPr id="14" name="Picture 14"/>
@@ -609,22 +590,15 @@
             <w:pPr>
               <w:pStyle w:val="Tabletext"/>
             </w:pPr>
-            <w:proofErr w:type="spellStart"/>
-            <w:r>
-              <w:t>Climacus</w:t>
-            </w:r>
-            <w:proofErr w:type="spellEnd"/>
-            <w:r>
-              <w:t xml:space="preserve">: </w:t>
-            </w:r>
-            <w:proofErr w:type="spellStart"/>
+            <w:r>
+              <w:t xml:space="preserve">Climacus: </w:t>
+            </w:r>
             <w:r>
               <w:rPr>
                 <w:rFonts w:ascii="Avenir Heavy" w:hAnsi="Avenir Heavy"/>
               </w:rPr>
               <w:t>chantPunctumVirga</w:t>
             </w:r>
-            <w:proofErr w:type="spellEnd"/>
             <w:r>
               <w:t xml:space="preserve"> + (</w:t>
             </w:r>
@@ -637,14 +611,12 @@
             <w:r>
               <w:t xml:space="preserve">) + </w:t>
             </w:r>
-            <w:proofErr w:type="spellStart"/>
             <w:r>
               <w:rPr>
                 <w:rFonts w:ascii="Avenir Heavy" w:hAnsi="Avenir Heavy"/>
               </w:rPr>
               <w:t>chantPunctumInclinatum</w:t>
             </w:r>
-            <w:proofErr w:type="spellEnd"/>
             <w:r>
               <w:t xml:space="preserve"> + (</w:t>
             </w:r>
@@ -663,14 +635,12 @@
             <w:r>
               <w:t xml:space="preserve">) + </w:t>
             </w:r>
-            <w:proofErr w:type="spellStart"/>
             <w:r>
               <w:rPr>
                 <w:rFonts w:ascii="Avenir Heavy" w:hAnsi="Avenir Heavy"/>
               </w:rPr>
               <w:t>chantPunctumInclinatum</w:t>
             </w:r>
-            <w:proofErr w:type="spellEnd"/>
           </w:p>
         </w:tc>
       </w:tr>
@@ -691,7 +661,7 @@
                 <w:noProof/>
               </w:rPr>
               <w:drawing>
-                <wp:inline distT="0" distB="0" distL="0" distR="0" wp14:anchorId="75232A18" wp14:editId="6112C9FC">
+                <wp:inline distT="0" distB="0" distL="0" distR="0" wp14:anchorId="4482866A" wp14:editId="5E6B683F">
                   <wp:extent cx="419100" cy="384175"/>
                   <wp:effectExtent l="0" t="0" r="12700" b="0"/>
                   <wp:docPr id="15" name="Picture 15"/>
@@ -742,22 +712,15 @@
             <w:pPr>
               <w:pStyle w:val="Tabletext"/>
             </w:pPr>
-            <w:proofErr w:type="spellStart"/>
-            <w:r>
-              <w:t>Torculus</w:t>
-            </w:r>
-            <w:proofErr w:type="spellEnd"/>
-            <w:r>
-              <w:t xml:space="preserve">: </w:t>
-            </w:r>
-            <w:proofErr w:type="spellStart"/>
+            <w:r>
+              <w:t xml:space="preserve">Torculus: </w:t>
+            </w:r>
             <w:r>
               <w:rPr>
                 <w:rFonts w:ascii="Avenir Heavy" w:hAnsi="Avenir Heavy"/>
               </w:rPr>
               <w:t>chantPunctum</w:t>
             </w:r>
-            <w:proofErr w:type="spellEnd"/>
             <w:r>
               <w:t xml:space="preserve"> + (</w:t>
             </w:r>
@@ -770,25 +733,21 @@
             <w:r>
               <w:t xml:space="preserve">) + </w:t>
             </w:r>
-            <w:proofErr w:type="spellStart"/>
             <w:r>
               <w:rPr>
                 <w:rFonts w:ascii="Avenir Heavy" w:hAnsi="Avenir Heavy"/>
               </w:rPr>
               <w:t>chantPunctum</w:t>
             </w:r>
-            <w:proofErr w:type="spellEnd"/>
             <w:r>
               <w:t xml:space="preserve"> + </w:t>
             </w:r>
-            <w:proofErr w:type="spellStart"/>
             <w:r>
               <w:rPr>
                 <w:rFonts w:ascii="Avenir Heavy" w:hAnsi="Avenir Heavy"/>
               </w:rPr>
               <w:t>chantPunctum</w:t>
             </w:r>
-            <w:proofErr w:type="spellEnd"/>
           </w:p>
         </w:tc>
       </w:tr>
@@ -810,7 +769,7 @@
               </w:rPr>
               <w:lastRenderedPageBreak/>
               <w:drawing>
-                <wp:inline distT="0" distB="0" distL="0" distR="0" wp14:anchorId="28DBBEB6" wp14:editId="113010C1">
+                <wp:inline distT="0" distB="0" distL="0" distR="0" wp14:anchorId="598B2DA0" wp14:editId="4B622CD0">
                   <wp:extent cx="495300" cy="666750"/>
                   <wp:effectExtent l="0" t="0" r="12700" b="0"/>
                   <wp:docPr id="16" name="Picture 16"/>
@@ -861,29 +820,8 @@
             <w:pPr>
               <w:pStyle w:val="Tabletext"/>
             </w:pPr>
-            <w:proofErr w:type="spellStart"/>
-            <w:r>
-              <w:t>Porrectus</w:t>
-            </w:r>
-            <w:proofErr w:type="spellEnd"/>
-            <w:r>
-              <w:t xml:space="preserve"> </w:t>
-            </w:r>
-            <w:proofErr w:type="spellStart"/>
-            <w:r>
-              <w:t>flexus</w:t>
-            </w:r>
-            <w:proofErr w:type="spellEnd"/>
-            <w:r>
-              <w:t xml:space="preserve"> </w:t>
-            </w:r>
-            <w:proofErr w:type="spellStart"/>
-            <w:r>
-              <w:t>resupinus</w:t>
-            </w:r>
-            <w:proofErr w:type="spellEnd"/>
-            <w:r>
-              <w:t xml:space="preserve">: </w:t>
+            <w:r>
+              <w:t xml:space="preserve">Porrectus flexus resupinus: </w:t>
             </w:r>
             <w:r>
               <w:rPr>
@@ -975,14 +913,12 @@
             <w:r>
               <w:t xml:space="preserve">) + </w:t>
             </w:r>
-            <w:proofErr w:type="spellStart"/>
             <w:r>
               <w:rPr>
                 <w:rFonts w:ascii="Avenir Heavy" w:hAnsi="Avenir Heavy"/>
               </w:rPr>
               <w:t>chantPunctum</w:t>
             </w:r>
-            <w:proofErr w:type="spellEnd"/>
           </w:p>
         </w:tc>
       </w:tr>
@@ -1003,7 +939,7 @@
                 <w:noProof/>
               </w:rPr>
               <w:drawing>
-                <wp:inline distT="0" distB="0" distL="0" distR="0" wp14:anchorId="7BFF7E46" wp14:editId="139C2C2F">
+                <wp:inline distT="0" distB="0" distL="0" distR="0" wp14:anchorId="105E11AA" wp14:editId="03D86208">
                   <wp:extent cx="415925" cy="460375"/>
                   <wp:effectExtent l="0" t="0" r="0" b="0"/>
                   <wp:docPr id="17" name="Picture 17"/>
@@ -1054,23 +990,9 @@
             <w:pPr>
               <w:pStyle w:val="Tabletext"/>
             </w:pPr>
-            <w:proofErr w:type="spellStart"/>
-            <w:r>
-              <w:t>Scandicus</w:t>
-            </w:r>
-            <w:proofErr w:type="spellEnd"/>
-            <w:r>
-              <w:t xml:space="preserve"> </w:t>
-            </w:r>
-            <w:proofErr w:type="spellStart"/>
-            <w:r>
-              <w:t>flexus</w:t>
-            </w:r>
-            <w:proofErr w:type="spellEnd"/>
-            <w:r>
-              <w:t xml:space="preserve">: </w:t>
-            </w:r>
-            <w:proofErr w:type="spellStart"/>
+            <w:r>
+              <w:t xml:space="preserve">Scandicus flexus: </w:t>
+            </w:r>
             <w:r>
               <w:rPr>
                 <w:rFonts w:ascii="Avenir Heavy" w:hAnsi="Avenir Heavy"/>
@@ -1081,14 +1003,7 @@
               <w:rPr>
                 <w:rFonts w:ascii="Avenir Heavy" w:hAnsi="Avenir Heavy"/>
               </w:rPr>
-              <w:t>Lower</w:t>
-            </w:r>
-            <w:proofErr w:type="spellEnd"/>
-            <w:r>
-              <w:rPr>
-                <w:rFonts w:ascii="Avenir Heavy" w:hAnsi="Avenir Heavy"/>
-              </w:rPr>
-              <w:t xml:space="preserve"> </w:t>
+              <w:t xml:space="preserve">Lower </w:t>
             </w:r>
             <w:r>
               <w:t>+ (</w:t>
@@ -1120,25 +1035,21 @@
             <w:r>
               <w:t xml:space="preserve">) + </w:t>
             </w:r>
-            <w:proofErr w:type="spellStart"/>
             <w:r>
               <w:rPr>
                 <w:rFonts w:ascii="Avenir Heavy" w:hAnsi="Avenir Heavy"/>
               </w:rPr>
               <w:t>chantPodatusUpper</w:t>
             </w:r>
-            <w:proofErr w:type="spellEnd"/>
             <w:r>
               <w:t xml:space="preserve"> + </w:t>
             </w:r>
-            <w:proofErr w:type="spellStart"/>
             <w:r>
               <w:rPr>
                 <w:rFonts w:ascii="Avenir Heavy" w:hAnsi="Avenir Heavy"/>
               </w:rPr>
               <w:t>chantPunctumVirga</w:t>
             </w:r>
-            <w:proofErr w:type="spellEnd"/>
             <w:r>
               <w:t xml:space="preserve"> + </w:t>
             </w:r>
@@ -1151,14 +1062,12 @@
             <w:r>
               <w:t xml:space="preserve"> + </w:t>
             </w:r>
-            <w:proofErr w:type="spellStart"/>
             <w:r>
               <w:rPr>
                 <w:rFonts w:ascii="Avenir Heavy" w:hAnsi="Avenir Heavy"/>
               </w:rPr>
               <w:t>chantPunctum</w:t>
             </w:r>
-            <w:proofErr w:type="spellEnd"/>
           </w:p>
         </w:tc>
       </w:tr>
@@ -1179,7 +1088,7 @@
                 <w:noProof/>
               </w:rPr>
               <w:drawing>
-                <wp:inline distT="0" distB="0" distL="0" distR="0" wp14:anchorId="6957B826" wp14:editId="65408908">
+                <wp:inline distT="0" distB="0" distL="0" distR="0" wp14:anchorId="1F357405" wp14:editId="60B0B69C">
                   <wp:extent cx="723900" cy="460375"/>
                   <wp:effectExtent l="0" t="0" r="12700" b="0"/>
                   <wp:docPr id="18" name="Picture 18"/>
@@ -1230,21 +1139,8 @@
             <w:pPr>
               <w:pStyle w:val="Tabletext"/>
             </w:pPr>
-            <w:proofErr w:type="spellStart"/>
-            <w:r>
-              <w:t>Porrectus</w:t>
-            </w:r>
-            <w:proofErr w:type="spellEnd"/>
-            <w:r>
-              <w:t xml:space="preserve"> </w:t>
-            </w:r>
-            <w:proofErr w:type="spellStart"/>
-            <w:r>
-              <w:t>flexus</w:t>
-            </w:r>
-            <w:proofErr w:type="spellEnd"/>
-            <w:r>
-              <w:t xml:space="preserve">: </w:t>
+            <w:r>
+              <w:t xml:space="preserve">Porrectus flexus: </w:t>
             </w:r>
             <w:r>
               <w:rPr>
@@ -1285,14 +1181,12 @@
             <w:r>
               <w:t xml:space="preserve"> + </w:t>
             </w:r>
-            <w:proofErr w:type="spellStart"/>
             <w:r>
               <w:rPr>
                 <w:rFonts w:ascii="Avenir Heavy" w:hAnsi="Avenir Heavy"/>
               </w:rPr>
               <w:t>chantPunctumVirga</w:t>
             </w:r>
-            <w:proofErr w:type="spellEnd"/>
             <w:r>
               <w:t xml:space="preserve"> + </w:t>
             </w:r>
@@ -1305,14 +1199,12 @@
             <w:r>
               <w:t xml:space="preserve"> + </w:t>
             </w:r>
-            <w:proofErr w:type="spellStart"/>
             <w:r>
               <w:rPr>
                 <w:rFonts w:ascii="Avenir Heavy" w:hAnsi="Avenir Heavy"/>
               </w:rPr>
               <w:t>chantPunctum</w:t>
             </w:r>
-            <w:proofErr w:type="spellEnd"/>
           </w:p>
         </w:tc>
       </w:tr>
@@ -1333,7 +1225,7 @@
                 <w:noProof/>
               </w:rPr>
               <w:drawing>
-                <wp:inline distT="0" distB="0" distL="0" distR="0" wp14:anchorId="77D5E214" wp14:editId="634F01DD">
+                <wp:inline distT="0" distB="0" distL="0" distR="0" wp14:anchorId="765A73DB" wp14:editId="071B9C10">
                   <wp:extent cx="542925" cy="473075"/>
                   <wp:effectExtent l="0" t="0" r="0" b="9525"/>
                   <wp:docPr id="27" name="Picture 27"/>
@@ -1384,30 +1276,15 @@
             <w:pPr>
               <w:pStyle w:val="Tabletext"/>
             </w:pPr>
-            <w:proofErr w:type="spellStart"/>
-            <w:r>
-              <w:t>Climacus</w:t>
-            </w:r>
-            <w:proofErr w:type="spellEnd"/>
-            <w:r>
-              <w:t xml:space="preserve"> </w:t>
-            </w:r>
-            <w:proofErr w:type="spellStart"/>
-            <w:r>
-              <w:t>resupinus</w:t>
-            </w:r>
-            <w:proofErr w:type="spellEnd"/>
-            <w:r>
-              <w:t xml:space="preserve">: </w:t>
-            </w:r>
-            <w:proofErr w:type="spellStart"/>
+            <w:r>
+              <w:t xml:space="preserve">Climacus resupinus: </w:t>
+            </w:r>
             <w:r>
               <w:rPr>
                 <w:rFonts w:ascii="Avenir Heavy" w:hAnsi="Avenir Heavy"/>
               </w:rPr>
               <w:t>chantPunctumVirga</w:t>
             </w:r>
-            <w:proofErr w:type="spellEnd"/>
             <w:r>
               <w:t xml:space="preserve"> + (</w:t>
             </w:r>
@@ -1432,25 +1309,21 @@
             <w:r>
               <w:t xml:space="preserve">) + </w:t>
             </w:r>
-            <w:proofErr w:type="spellStart"/>
             <w:r>
               <w:rPr>
                 <w:rFonts w:ascii="Avenir Heavy" w:hAnsi="Avenir Heavy"/>
               </w:rPr>
               <w:t>chantPunctumInclinatum</w:t>
             </w:r>
-            <w:proofErr w:type="spellEnd"/>
             <w:r>
               <w:t xml:space="preserve"> + </w:t>
             </w:r>
-            <w:proofErr w:type="spellStart"/>
             <w:r>
               <w:rPr>
                 <w:rFonts w:ascii="Avenir Heavy" w:hAnsi="Avenir Heavy"/>
               </w:rPr>
               <w:t>chantPunctumInclinatum</w:t>
             </w:r>
-            <w:proofErr w:type="spellEnd"/>
             <w:r>
               <w:t xml:space="preserve"> + </w:t>
             </w:r>
@@ -1478,14 +1351,12 @@
             <w:r>
               <w:t xml:space="preserve">) + </w:t>
             </w:r>
-            <w:proofErr w:type="spellStart"/>
             <w:r>
               <w:rPr>
                 <w:rFonts w:ascii="Avenir Heavy" w:hAnsi="Avenir Heavy"/>
               </w:rPr>
               <w:t>chantPunctum</w:t>
             </w:r>
-            <w:proofErr w:type="spellEnd"/>
           </w:p>
         </w:tc>
       </w:tr>
@@ -1506,7 +1377,7 @@
                 <w:noProof/>
               </w:rPr>
               <w:drawing>
-                <wp:inline distT="0" distB="0" distL="0" distR="0" wp14:anchorId="69076B00" wp14:editId="5CA0D888">
+                <wp:inline distT="0" distB="0" distL="0" distR="0" wp14:anchorId="493EBCE5" wp14:editId="06E1880B">
                   <wp:extent cx="558800" cy="485775"/>
                   <wp:effectExtent l="0" t="0" r="0" b="0"/>
                   <wp:docPr id="28" name="Picture 28"/>
@@ -1557,30 +1428,15 @@
             <w:pPr>
               <w:pStyle w:val="Tabletext"/>
             </w:pPr>
-            <w:proofErr w:type="spellStart"/>
-            <w:r>
-              <w:t>Torculus</w:t>
-            </w:r>
-            <w:proofErr w:type="spellEnd"/>
-            <w:r>
-              <w:t xml:space="preserve"> </w:t>
-            </w:r>
-            <w:proofErr w:type="spellStart"/>
-            <w:r>
-              <w:t>resupinus</w:t>
-            </w:r>
-            <w:proofErr w:type="spellEnd"/>
-            <w:r>
-              <w:t xml:space="preserve">: </w:t>
-            </w:r>
-            <w:proofErr w:type="spellStart"/>
+            <w:r>
+              <w:t xml:space="preserve">Torculus resupinus: </w:t>
+            </w:r>
             <w:r>
               <w:rPr>
                 <w:rFonts w:ascii="Avenir Heavy" w:hAnsi="Avenir Heavy"/>
               </w:rPr>
               <w:t>chantPunctum</w:t>
             </w:r>
-            <w:proofErr w:type="spellEnd"/>
             <w:r>
               <w:t xml:space="preserve"> + (</w:t>
             </w:r>
@@ -1593,25 +1449,21 @@
             <w:r>
               <w:t xml:space="preserve">) + </w:t>
             </w:r>
-            <w:proofErr w:type="spellStart"/>
             <w:r>
               <w:rPr>
                 <w:rFonts w:ascii="Avenir Heavy" w:hAnsi="Avenir Heavy"/>
               </w:rPr>
               <w:t>chantPunctum</w:t>
             </w:r>
-            <w:proofErr w:type="spellEnd"/>
             <w:r>
               <w:t xml:space="preserve"> + </w:t>
             </w:r>
-            <w:proofErr w:type="spellStart"/>
             <w:r>
               <w:rPr>
                 <w:rFonts w:ascii="Avenir Heavy" w:hAnsi="Avenir Heavy"/>
               </w:rPr>
               <w:t>chantPunctum</w:t>
             </w:r>
-            <w:proofErr w:type="spellEnd"/>
             <w:r>
               <w:t xml:space="preserve"> + (</w:t>
             </w:r>
@@ -1624,14 +1476,12 @@
             <w:r>
               <w:t xml:space="preserve">) + </w:t>
             </w:r>
-            <w:proofErr w:type="spellStart"/>
             <w:r>
               <w:rPr>
                 <w:rFonts w:ascii="Avenir Heavy" w:hAnsi="Avenir Heavy"/>
               </w:rPr>
               <w:t>chantPunctumVirga</w:t>
             </w:r>
-            <w:proofErr w:type="spellEnd"/>
           </w:p>
         </w:tc>
       </w:tr>
@@ -1652,7 +1502,7 @@
                 <w:noProof/>
               </w:rPr>
               <w:drawing>
-                <wp:inline distT="0" distB="0" distL="0" distR="0" wp14:anchorId="219FCB13" wp14:editId="0A3E6070">
+                <wp:inline distT="0" distB="0" distL="0" distR="0" wp14:anchorId="152CC239" wp14:editId="7123CF55">
                   <wp:extent cx="406400" cy="476250"/>
                   <wp:effectExtent l="0" t="0" r="0" b="6350"/>
                   <wp:docPr id="29" name="Picture 29"/>
@@ -1703,23 +1553,9 @@
             <w:pPr>
               <w:pStyle w:val="Tabletext"/>
             </w:pPr>
-            <w:proofErr w:type="spellStart"/>
-            <w:r>
-              <w:t>Pes</w:t>
-            </w:r>
-            <w:proofErr w:type="spellEnd"/>
-            <w:r>
-              <w:t xml:space="preserve"> </w:t>
-            </w:r>
-            <w:proofErr w:type="spellStart"/>
-            <w:r>
-              <w:t>subbipunctus</w:t>
-            </w:r>
-            <w:proofErr w:type="spellEnd"/>
-            <w:r>
-              <w:t xml:space="preserve">: </w:t>
-            </w:r>
-            <w:proofErr w:type="spellStart"/>
+            <w:r>
+              <w:t xml:space="preserve">Pes subbipunctus: </w:t>
+            </w:r>
             <w:r>
               <w:rPr>
                 <w:rFonts w:ascii="Avenir Heavy" w:hAnsi="Avenir Heavy"/>
@@ -1730,14 +1566,7 @@
               <w:rPr>
                 <w:rFonts w:ascii="Avenir Heavy" w:hAnsi="Avenir Heavy"/>
               </w:rPr>
-              <w:t>Lower</w:t>
-            </w:r>
-            <w:proofErr w:type="spellEnd"/>
-            <w:r>
-              <w:rPr>
-                <w:rFonts w:ascii="Avenir Heavy" w:hAnsi="Avenir Heavy"/>
-              </w:rPr>
-              <w:t xml:space="preserve"> </w:t>
+              <w:t xml:space="preserve">Lower </w:t>
             </w:r>
             <w:r>
               <w:t>+ (</w:t>
@@ -1769,25 +1598,21 @@
             <w:r>
               <w:t xml:space="preserve">) + </w:t>
             </w:r>
-            <w:proofErr w:type="spellStart"/>
             <w:r>
               <w:rPr>
                 <w:rFonts w:ascii="Avenir Heavy" w:hAnsi="Avenir Heavy"/>
               </w:rPr>
               <w:t>chantPodatusUpper</w:t>
             </w:r>
-            <w:proofErr w:type="spellEnd"/>
             <w:r>
               <w:t xml:space="preserve"> + </w:t>
             </w:r>
-            <w:proofErr w:type="spellStart"/>
             <w:r>
               <w:rPr>
                 <w:rFonts w:ascii="Avenir Heavy" w:hAnsi="Avenir Heavy"/>
               </w:rPr>
               <w:t>chantPunctumInclinatum</w:t>
             </w:r>
-            <w:proofErr w:type="spellEnd"/>
             <w:r>
               <w:t xml:space="preserve"> + (</w:t>
             </w:r>
@@ -1800,14 +1625,12 @@
             <w:r>
               <w:t xml:space="preserve">) + </w:t>
             </w:r>
-            <w:proofErr w:type="spellStart"/>
             <w:r>
               <w:rPr>
                 <w:rFonts w:ascii="Avenir Heavy" w:hAnsi="Avenir Heavy"/>
               </w:rPr>
               <w:t>chantPunctumInclinatum</w:t>
             </w:r>
-            <w:proofErr w:type="spellEnd"/>
           </w:p>
         </w:tc>
       </w:tr>
@@ -1828,7 +1651,7 @@
                 <w:noProof/>
               </w:rPr>
               <w:drawing>
-                <wp:inline distT="0" distB="0" distL="0" distR="0" wp14:anchorId="16065593" wp14:editId="0C0D9450">
+                <wp:inline distT="0" distB="0" distL="0" distR="0" wp14:anchorId="05D5ECCA" wp14:editId="7AE9AD10">
                   <wp:extent cx="333375" cy="727075"/>
                   <wp:effectExtent l="0" t="0" r="0" b="9525"/>
                   <wp:docPr id="30" name="Picture 30"/>
@@ -1879,23 +1702,96 @@
             <w:pPr>
               <w:pStyle w:val="Tabletext"/>
             </w:pPr>
-            <w:proofErr w:type="spellStart"/>
-            <w:r>
-              <w:t>Virga</w:t>
-            </w:r>
-            <w:proofErr w:type="spellEnd"/>
+            <w:r>
+              <w:t xml:space="preserve">Virga praetripunctis: </w:t>
+            </w:r>
+            <w:r>
+              <w:rPr>
+                <w:rFonts w:ascii="Avenir Heavy" w:hAnsi="Avenir Heavy"/>
+              </w:rPr>
+              <w:t>chantPodatus</w:t>
+            </w:r>
+            <w:r>
+              <w:rPr>
+                <w:rFonts w:ascii="Avenir Heavy" w:hAnsi="Avenir Heavy"/>
+              </w:rPr>
+              <w:t xml:space="preserve">Lower </w:t>
+            </w:r>
+            <w:r>
+              <w:t>+ (</w:t>
+            </w:r>
+            <w:r>
+              <w:rPr>
+                <w:rFonts w:ascii="Avenir Heavy" w:hAnsi="Avenir Heavy"/>
+              </w:rPr>
+              <w:t>staffPosRaise1</w:t>
+            </w:r>
+            <w:r>
+              <w:t xml:space="preserve">) + </w:t>
+            </w:r>
+            <w:r>
+              <w:rPr>
+                <w:rFonts w:ascii="Avenir Heavy" w:hAnsi="Avenir Heavy"/>
+              </w:rPr>
+              <w:t>chantConnectingLineAsc</w:t>
+            </w:r>
+            <w:r>
+              <w:rPr>
+                <w:rFonts w:ascii="Avenir Heavy" w:hAnsi="Avenir Heavy"/>
+              </w:rPr>
+              <w:t>3r</w:t>
+            </w:r>
+            <w:r>
+              <w:rPr>
+                <w:rFonts w:ascii="Avenir Heavy" w:hAnsi="Avenir Heavy"/>
+              </w:rPr>
+              <w:t>d</w:t>
+            </w:r>
+            <w:r>
+              <w:t xml:space="preserve"> + (</w:t>
+            </w:r>
+            <w:r>
+              <w:rPr>
+                <w:rFonts w:ascii="Avenir Heavy" w:hAnsi="Avenir Heavy"/>
+              </w:rPr>
+              <w:t>staffPosRaise</w:t>
+            </w:r>
+            <w:r>
+              <w:rPr>
+                <w:rFonts w:ascii="Avenir Heavy" w:hAnsi="Avenir Heavy"/>
+              </w:rPr>
+              <w:t>3</w:t>
+            </w:r>
+            <w:r>
+              <w:t xml:space="preserve">) + </w:t>
+            </w:r>
+            <w:r>
+              <w:rPr>
+                <w:rFonts w:ascii="Avenir Heavy" w:hAnsi="Avenir Heavy"/>
+              </w:rPr>
+              <w:t>chantPodatusUpper</w:t>
+            </w:r>
             <w:r>
               <w:t xml:space="preserve"> </w:t>
             </w:r>
-            <w:proofErr w:type="spellStart"/>
-            <w:r>
-              <w:t>praetripunctis</w:t>
-            </w:r>
-            <w:proofErr w:type="spellEnd"/>
-            <w:r>
-              <w:t xml:space="preserve">: </w:t>
-            </w:r>
-            <w:proofErr w:type="spellStart"/>
+            <w:r>
+              <w:rPr>
+                <w:rFonts w:ascii="Avenir Heavy" w:hAnsi="Avenir Heavy"/>
+              </w:rPr>
+              <w:t>chantPodatus3rd</w:t>
+            </w:r>
+            <w:r>
+              <w:t xml:space="preserve"> + (</w:t>
+            </w:r>
+            <w:r>
+              <w:rPr>
+                <w:rFonts w:ascii="Avenir Heavy" w:hAnsi="Avenir Heavy"/>
+              </w:rPr>
+              <w:t>staffPosRaise4</w:t>
+            </w:r>
+            <w:r>
+              <w:t xml:space="preserve">) + </w:t>
+            </w:r>
             <w:r>
               <w:rPr>
                 <w:rFonts w:ascii="Avenir Heavy" w:hAnsi="Avenir Heavy"/>
@@ -1906,14 +1802,7 @@
               <w:rPr>
                 <w:rFonts w:ascii="Avenir Heavy" w:hAnsi="Avenir Heavy"/>
               </w:rPr>
-              <w:t>Lower</w:t>
-            </w:r>
-            <w:proofErr w:type="spellEnd"/>
-            <w:r>
-              <w:rPr>
-                <w:rFonts w:ascii="Avenir Heavy" w:hAnsi="Avenir Heavy"/>
-              </w:rPr>
-              <w:t xml:space="preserve"> </w:t>
+              <w:t xml:space="preserve">Lower </w:t>
             </w:r>
             <w:r>
               <w:t>+ (</w:t>
@@ -1922,7 +1811,13 @@
               <w:rPr>
                 <w:rFonts w:ascii="Avenir Heavy" w:hAnsi="Avenir Heavy"/>
               </w:rPr>
-              <w:t>staffPosRaise1</w:t>
+              <w:t>staffPosRaise</w:t>
+            </w:r>
+            <w:r>
+              <w:rPr>
+                <w:rFonts w:ascii="Avenir Heavy" w:hAnsi="Avenir Heavy"/>
+              </w:rPr>
+              <w:t>5</w:t>
             </w:r>
             <w:r>
               <w:t xml:space="preserve">) + </w:t>
@@ -1931,19 +1826,7 @@
               <w:rPr>
                 <w:rFonts w:ascii="Avenir Heavy" w:hAnsi="Avenir Heavy"/>
               </w:rPr>
-              <w:t>chantConnectingLineAsc</w:t>
-            </w:r>
-            <w:r>
-              <w:rPr>
-                <w:rFonts w:ascii="Avenir Heavy" w:hAnsi="Avenir Heavy"/>
-              </w:rPr>
-              <w:t>3r</w:t>
-            </w:r>
-            <w:r>
-              <w:rPr>
-                <w:rFonts w:ascii="Avenir Heavy" w:hAnsi="Avenir Heavy"/>
-              </w:rPr>
-              <w:t>d</w:t>
+              <w:t>chantConnectingLineAsc2nd</w:t>
             </w:r>
             <w:r>
               <w:t xml:space="preserve"> + (</w:t>
@@ -1958,110 +1841,17 @@
               <w:rPr>
                 <w:rFonts w:ascii="Avenir Heavy" w:hAnsi="Avenir Heavy"/>
               </w:rPr>
-              <w:t>3</w:t>
+              <w:t>6</w:t>
             </w:r>
             <w:r>
               <w:t xml:space="preserve">) + </w:t>
             </w:r>
-            <w:proofErr w:type="spellStart"/>
             <w:r>
               <w:rPr>
                 <w:rFonts w:ascii="Avenir Heavy" w:hAnsi="Avenir Heavy"/>
               </w:rPr>
               <w:t>chantPodatusUpper</w:t>
             </w:r>
-            <w:proofErr w:type="spellEnd"/>
-            <w:r>
-              <w:t xml:space="preserve"> </w:t>
-            </w:r>
-            <w:r>
-              <w:rPr>
-                <w:rFonts w:ascii="Avenir Heavy" w:hAnsi="Avenir Heavy"/>
-              </w:rPr>
-              <w:t>chantPodatus3rd</w:t>
-            </w:r>
-            <w:r>
-              <w:t xml:space="preserve"> + (</w:t>
-            </w:r>
-            <w:r>
-              <w:rPr>
-                <w:rFonts w:ascii="Avenir Heavy" w:hAnsi="Avenir Heavy"/>
-              </w:rPr>
-              <w:t>staffPosRaise4</w:t>
-            </w:r>
-            <w:r>
-              <w:t xml:space="preserve">) + </w:t>
-            </w:r>
-            <w:proofErr w:type="spellStart"/>
-            <w:r>
-              <w:rPr>
-                <w:rFonts w:ascii="Avenir Heavy" w:hAnsi="Avenir Heavy"/>
-              </w:rPr>
-              <w:t>chantPodatus</w:t>
-            </w:r>
-            <w:r>
-              <w:rPr>
-                <w:rFonts w:ascii="Avenir Heavy" w:hAnsi="Avenir Heavy"/>
-              </w:rPr>
-              <w:t>Lower</w:t>
-            </w:r>
-            <w:proofErr w:type="spellEnd"/>
-            <w:r>
-              <w:rPr>
-                <w:rFonts w:ascii="Avenir Heavy" w:hAnsi="Avenir Heavy"/>
-              </w:rPr>
-              <w:t xml:space="preserve"> </w:t>
-            </w:r>
-            <w:r>
-              <w:t>+ (</w:t>
-            </w:r>
-            <w:r>
-              <w:rPr>
-                <w:rFonts w:ascii="Avenir Heavy" w:hAnsi="Avenir Heavy"/>
-              </w:rPr>
-              <w:t>staffPosRaise</w:t>
-            </w:r>
-            <w:r>
-              <w:rPr>
-                <w:rFonts w:ascii="Avenir Heavy" w:hAnsi="Avenir Heavy"/>
-              </w:rPr>
-              <w:t>5</w:t>
-            </w:r>
-            <w:r>
-              <w:t xml:space="preserve">) + </w:t>
-            </w:r>
-            <w:r>
-              <w:rPr>
-                <w:rFonts w:ascii="Avenir Heavy" w:hAnsi="Avenir Heavy"/>
-              </w:rPr>
-              <w:t>chantConnectingLineAsc2nd</w:t>
-            </w:r>
-            <w:r>
-              <w:t xml:space="preserve"> + (</w:t>
-            </w:r>
-            <w:r>
-              <w:rPr>
-                <w:rFonts w:ascii="Avenir Heavy" w:hAnsi="Avenir Heavy"/>
-              </w:rPr>
-              <w:t>staffPosRaise</w:t>
-            </w:r>
-            <w:r>
-              <w:rPr>
-                <w:rFonts w:ascii="Avenir Heavy" w:hAnsi="Avenir Heavy"/>
-              </w:rPr>
-              <w:t>6</w:t>
-            </w:r>
-            <w:r>
-              <w:t xml:space="preserve">) + </w:t>
-            </w:r>
-            <w:proofErr w:type="spellStart"/>
-            <w:r>
-              <w:rPr>
-                <w:rFonts w:ascii="Avenir Heavy" w:hAnsi="Avenir Heavy"/>
-              </w:rPr>
-              <w:t>chantPodatusUpper</w:t>
-            </w:r>
-            <w:proofErr w:type="spellEnd"/>
           </w:p>
         </w:tc>
       </w:tr>
@@ -2082,7 +1872,7 @@
                 <w:noProof/>
               </w:rPr>
               <w:drawing>
-                <wp:inline distT="0" distB="0" distL="0" distR="0" wp14:anchorId="7FFF8578" wp14:editId="08B04695">
+                <wp:inline distT="0" distB="0" distL="0" distR="0" wp14:anchorId="71A13B0A" wp14:editId="5162F521">
                   <wp:extent cx="206375" cy="361950"/>
                   <wp:effectExtent l="0" t="0" r="0" b="0"/>
                   <wp:docPr id="31" name="Picture 31"/>
@@ -2133,30 +1923,21 @@
             <w:pPr>
               <w:pStyle w:val="Tabletext"/>
             </w:pPr>
-            <w:proofErr w:type="spellStart"/>
-            <w:r>
-              <w:t>Epiphonus</w:t>
-            </w:r>
-            <w:proofErr w:type="spellEnd"/>
-            <w:r>
-              <w:t xml:space="preserve"> (liquescent </w:t>
-            </w:r>
-            <w:proofErr w:type="spellStart"/>
-            <w:r>
-              <w:t>podatus</w:t>
-            </w:r>
-            <w:proofErr w:type="spellEnd"/>
-            <w:r>
-              <w:t xml:space="preserve">): </w:t>
-            </w:r>
-            <w:proofErr w:type="spellStart"/>
-            <w:r>
-              <w:rPr>
-                <w:rFonts w:ascii="Avenir Heavy" w:hAnsi="Avenir Heavy"/>
-              </w:rPr>
-              <w:t>chantLiquescentAscLower</w:t>
-            </w:r>
-            <w:proofErr w:type="spellEnd"/>
+            <w:r>
+              <w:t xml:space="preserve">Epiphonus (liquescent podatus): </w:t>
+            </w:r>
+            <w:r>
+              <w:rPr>
+                <w:rFonts w:ascii="Avenir Heavy" w:hAnsi="Avenir Heavy"/>
+              </w:rPr>
+              <w:t>chant</w:t>
+            </w:r>
+            <w:r>
+              <w:rPr>
+                <w:rFonts w:ascii="Avenir Heavy" w:hAnsi="Avenir Heavy"/>
+              </w:rPr>
+              <w:t>AuctumAsc</w:t>
+            </w:r>
             <w:r>
               <w:t xml:space="preserve"> + (</w:t>
             </w:r>
@@ -2169,14 +1950,18 @@
             <w:r>
               <w:t xml:space="preserve">) + </w:t>
             </w:r>
-            <w:proofErr w:type="spellStart"/>
-            <w:r>
-              <w:rPr>
-                <w:rFonts w:ascii="Avenir Heavy" w:hAnsi="Avenir Heavy"/>
-              </w:rPr>
-              <w:t>chantLiqeuscentAscUpper</w:t>
-            </w:r>
-            <w:proofErr w:type="spellEnd"/>
+            <w:r>
+              <w:rPr>
+                <w:rFonts w:ascii="Avenir Heavy" w:hAnsi="Avenir Heavy"/>
+              </w:rPr>
+              <w:t>chant</w:t>
+            </w:r>
+            <w:r>
+              <w:rPr>
+                <w:rFonts w:ascii="Avenir Heavy" w:hAnsi="Avenir Heavy"/>
+              </w:rPr>
+              <w:t>DeminutemUpper</w:t>
+            </w:r>
           </w:p>
         </w:tc>
       </w:tr>
@@ -2197,7 +1982,7 @@
                 <w:noProof/>
               </w:rPr>
               <w:drawing>
-                <wp:inline distT="0" distB="0" distL="0" distR="0" wp14:anchorId="6D906A83" wp14:editId="5853201F">
+                <wp:inline distT="0" distB="0" distL="0" distR="0" wp14:anchorId="5C62CEA0" wp14:editId="559DAF95">
                   <wp:extent cx="206375" cy="419100"/>
                   <wp:effectExtent l="0" t="0" r="0" b="12700"/>
                   <wp:docPr id="320" name="Picture 320"/>
@@ -2248,21 +2033,8 @@
             <w:pPr>
               <w:pStyle w:val="Tabletext"/>
             </w:pPr>
-            <w:proofErr w:type="spellStart"/>
-            <w:r>
-              <w:t>Cephalicus</w:t>
-            </w:r>
-            <w:proofErr w:type="spellEnd"/>
-            <w:r>
-              <w:t xml:space="preserve"> (liquescent </w:t>
-            </w:r>
-            <w:proofErr w:type="spellStart"/>
-            <w:r>
-              <w:t>flexa</w:t>
-            </w:r>
-            <w:proofErr w:type="spellEnd"/>
-            <w:r>
-              <w:t xml:space="preserve">): </w:t>
+            <w:r>
+              <w:t xml:space="preserve">Cephalicus (liquescent flexa): </w:t>
             </w:r>
             <w:r>
               <w:rPr>
@@ -2282,14 +2054,18 @@
             <w:r>
               <w:t xml:space="preserve">) + </w:t>
             </w:r>
-            <w:proofErr w:type="spellStart"/>
-            <w:r>
-              <w:rPr>
-                <w:rFonts w:ascii="Avenir Heavy" w:hAnsi="Avenir Heavy"/>
-              </w:rPr>
-              <w:t>chantLiquescentDescUpper</w:t>
-            </w:r>
-            <w:proofErr w:type="spellEnd"/>
+            <w:r>
+              <w:rPr>
+                <w:rFonts w:ascii="Avenir Heavy" w:hAnsi="Avenir Heavy"/>
+              </w:rPr>
+              <w:t>chant</w:t>
+            </w:r>
+            <w:r>
+              <w:rPr>
+                <w:rFonts w:ascii="Avenir Heavy" w:hAnsi="Avenir Heavy"/>
+              </w:rPr>
+              <w:t>AuctumDesc</w:t>
+            </w:r>
             <w:r>
               <w:t xml:space="preserve"> + (</w:t>
             </w:r>
@@ -2308,14 +2084,18 @@
             <w:r>
               <w:t xml:space="preserve">) + </w:t>
             </w:r>
-            <w:proofErr w:type="spellStart"/>
-            <w:r>
-              <w:rPr>
-                <w:rFonts w:ascii="Avenir Heavy" w:hAnsi="Avenir Heavy"/>
-              </w:rPr>
-              <w:t>chantLiquescentDescLower</w:t>
-            </w:r>
-            <w:proofErr w:type="spellEnd"/>
+            <w:r>
+              <w:rPr>
+                <w:rFonts w:ascii="Avenir Heavy" w:hAnsi="Avenir Heavy"/>
+              </w:rPr>
+              <w:t>chant</w:t>
+            </w:r>
+            <w:r>
+              <w:rPr>
+                <w:rFonts w:ascii="Avenir Heavy" w:hAnsi="Avenir Heavy"/>
+              </w:rPr>
+              <w:t>DeminutemLower</w:t>
+            </w:r>
           </w:p>
         </w:tc>
       </w:tr>
@@ -2336,7 +2116,7 @@
                 <w:noProof/>
               </w:rPr>
               <w:drawing>
-                <wp:inline distT="0" distB="0" distL="0" distR="0" wp14:anchorId="08041AE9" wp14:editId="2089015D">
+                <wp:inline distT="0" distB="0" distL="0" distR="0" wp14:anchorId="1D65D0B5" wp14:editId="6604609B">
                   <wp:extent cx="323850" cy="552450"/>
                   <wp:effectExtent l="0" t="0" r="6350" b="6350"/>
                   <wp:docPr id="321" name="Picture 321"/>
@@ -2387,30 +2167,15 @@
             <w:pPr>
               <w:pStyle w:val="Tabletext"/>
             </w:pPr>
-            <w:proofErr w:type="spellStart"/>
-            <w:r>
-              <w:t>Pinnosa</w:t>
-            </w:r>
-            <w:proofErr w:type="spellEnd"/>
-            <w:r>
-              <w:t xml:space="preserve"> (liquescent </w:t>
-            </w:r>
-            <w:proofErr w:type="spellStart"/>
-            <w:r>
-              <w:t>torculus</w:t>
-            </w:r>
-            <w:proofErr w:type="spellEnd"/>
-            <w:r>
-              <w:t xml:space="preserve">): </w:t>
-            </w:r>
-            <w:proofErr w:type="spellStart"/>
+            <w:r>
+              <w:t xml:space="preserve">Pinnosa (liquescent torculus): </w:t>
+            </w:r>
             <w:r>
               <w:rPr>
                 <w:rFonts w:ascii="Avenir Heavy" w:hAnsi="Avenir Heavy"/>
               </w:rPr>
               <w:t>chantPunctum</w:t>
             </w:r>
-            <w:proofErr w:type="spellEnd"/>
             <w:r>
               <w:t xml:space="preserve"> + </w:t>
             </w:r>
@@ -2432,14 +2197,18 @@
             <w:r>
               <w:t xml:space="preserve">) + </w:t>
             </w:r>
-            <w:proofErr w:type="spellStart"/>
-            <w:r>
-              <w:rPr>
-                <w:rFonts w:ascii="Avenir Heavy" w:hAnsi="Avenir Heavy"/>
-              </w:rPr>
-              <w:t>chantLiquescentDescUpper</w:t>
-            </w:r>
-            <w:proofErr w:type="spellEnd"/>
+            <w:r>
+              <w:rPr>
+                <w:rFonts w:ascii="Avenir Heavy" w:hAnsi="Avenir Heavy"/>
+              </w:rPr>
+              <w:t>chant</w:t>
+            </w:r>
+            <w:r>
+              <w:rPr>
+                <w:rFonts w:ascii="Avenir Heavy" w:hAnsi="Avenir Heavy"/>
+              </w:rPr>
+              <w:t>AuctumDesc</w:t>
+            </w:r>
             <w:r>
               <w:t xml:space="preserve"> + (</w:t>
             </w:r>
@@ -2458,14 +2227,18 @@
             <w:r>
               <w:t xml:space="preserve">) + </w:t>
             </w:r>
-            <w:proofErr w:type="spellStart"/>
-            <w:r>
-              <w:rPr>
-                <w:rFonts w:ascii="Avenir Heavy" w:hAnsi="Avenir Heavy"/>
-              </w:rPr>
-              <w:t>chantLiquescentDescLower</w:t>
-            </w:r>
-            <w:proofErr w:type="spellEnd"/>
+            <w:r>
+              <w:rPr>
+                <w:rFonts w:ascii="Avenir Heavy" w:hAnsi="Avenir Heavy"/>
+              </w:rPr>
+              <w:t>chant</w:t>
+            </w:r>
+            <w:r>
+              <w:rPr>
+                <w:rFonts w:ascii="Avenir Heavy" w:hAnsi="Avenir Heavy"/>
+              </w:rPr>
+              <w:t>DeminutemLower</w:t>
+            </w:r>
           </w:p>
         </w:tc>
       </w:tr>
@@ -2486,7 +2259,7 @@
                 <w:noProof/>
               </w:rPr>
               <w:drawing>
-                <wp:inline distT="0" distB="0" distL="0" distR="0" wp14:anchorId="43060069" wp14:editId="584A9BC0">
+                <wp:inline distT="0" distB="0" distL="0" distR="0" wp14:anchorId="50FB04A2" wp14:editId="48ED8B06">
                   <wp:extent cx="314325" cy="473075"/>
                   <wp:effectExtent l="0" t="0" r="0" b="9525"/>
                   <wp:docPr id="322" name="Picture 322"/>
@@ -2537,23 +2310,9 @@
             <w:pPr>
               <w:pStyle w:val="Tabletext"/>
             </w:pPr>
-            <w:proofErr w:type="spellStart"/>
-            <w:r>
-              <w:t>Porrectus</w:t>
-            </w:r>
-            <w:proofErr w:type="spellEnd"/>
-            <w:r>
-              <w:t xml:space="preserve"> </w:t>
-            </w:r>
-            <w:proofErr w:type="spellStart"/>
-            <w:r>
-              <w:t>liquescens</w:t>
-            </w:r>
-            <w:proofErr w:type="spellEnd"/>
-            <w:r>
-              <w:t xml:space="preserve">: </w:t>
-            </w:r>
-            <w:proofErr w:type="spellStart"/>
+            <w:r>
+              <w:t xml:space="preserve">Porrectus liquescens: </w:t>
+            </w:r>
             <w:r>
               <w:rPr>
                 <w:rFonts w:ascii="Avenir Heavy" w:hAnsi="Avenir Heavy"/>
@@ -2566,7 +2325,6 @@
               </w:rPr>
               <w:t>PunctumVirgaReversed</w:t>
             </w:r>
-            <w:proofErr w:type="spellEnd"/>
             <w:r>
               <w:t xml:space="preserve"> + (</w:t>
             </w:r>
@@ -2585,14 +2343,18 @@
             <w:r>
               <w:t xml:space="preserve">) + </w:t>
             </w:r>
-            <w:proofErr w:type="spellStart"/>
-            <w:r>
-              <w:rPr>
-                <w:rFonts w:ascii="Avenir Heavy" w:hAnsi="Avenir Heavy"/>
-              </w:rPr>
-              <w:t>chantLiquescentAscLower</w:t>
-            </w:r>
-            <w:proofErr w:type="spellEnd"/>
+            <w:r>
+              <w:rPr>
+                <w:rFonts w:ascii="Avenir Heavy" w:hAnsi="Avenir Heavy"/>
+              </w:rPr>
+              <w:t>chant</w:t>
+            </w:r>
+            <w:r>
+              <w:rPr>
+                <w:rFonts w:ascii="Avenir Heavy" w:hAnsi="Avenir Heavy"/>
+              </w:rPr>
+              <w:t>AuctumAsc</w:t>
+            </w:r>
             <w:r>
               <w:t xml:space="preserve"> + (</w:t>
             </w:r>
@@ -2623,14 +2385,18 @@
             <w:r>
               <w:t xml:space="preserve">) + </w:t>
             </w:r>
-            <w:proofErr w:type="spellStart"/>
-            <w:r>
-              <w:rPr>
-                <w:rFonts w:ascii="Avenir Heavy" w:hAnsi="Avenir Heavy"/>
-              </w:rPr>
-              <w:t>chantLiquescentAscUpper</w:t>
-            </w:r>
-            <w:proofErr w:type="spellEnd"/>
+            <w:r>
+              <w:rPr>
+                <w:rFonts w:ascii="Avenir Heavy" w:hAnsi="Avenir Heavy"/>
+              </w:rPr>
+              <w:t>chant</w:t>
+            </w:r>
+            <w:r>
+              <w:rPr>
+                <w:rFonts w:ascii="Avenir Heavy" w:hAnsi="Avenir Heavy"/>
+              </w:rPr>
+              <w:t>DeminutemUpper</w:t>
+            </w:r>
           </w:p>
         </w:tc>
       </w:tr>
@@ -2651,7 +2417,7 @@
                 <w:noProof/>
               </w:rPr>
               <w:drawing>
-                <wp:inline distT="0" distB="0" distL="0" distR="0" wp14:anchorId="41460C43" wp14:editId="37513551">
+                <wp:inline distT="0" distB="0" distL="0" distR="0" wp14:anchorId="5BFB4CA7" wp14:editId="52B89CF3">
                   <wp:extent cx="330200" cy="603250"/>
                   <wp:effectExtent l="0" t="0" r="0" b="6350"/>
                   <wp:docPr id="323" name="Picture 323"/>
@@ -2702,30 +2468,15 @@
             <w:pPr>
               <w:pStyle w:val="Tabletext"/>
             </w:pPr>
-            <w:proofErr w:type="spellStart"/>
-            <w:r>
-              <w:t>Scandicus</w:t>
-            </w:r>
-            <w:proofErr w:type="spellEnd"/>
-            <w:r>
-              <w:t xml:space="preserve"> </w:t>
-            </w:r>
-            <w:proofErr w:type="spellStart"/>
-            <w:r>
-              <w:t>liquescens</w:t>
-            </w:r>
-            <w:proofErr w:type="spellEnd"/>
-            <w:r>
-              <w:t xml:space="preserve">: </w:t>
-            </w:r>
-            <w:proofErr w:type="spellStart"/>
+            <w:r>
+              <w:t xml:space="preserve">Scandicus liquescens: </w:t>
+            </w:r>
             <w:r>
               <w:rPr>
                 <w:rFonts w:ascii="Avenir Heavy" w:hAnsi="Avenir Heavy"/>
               </w:rPr>
               <w:t>chantPunctum</w:t>
             </w:r>
-            <w:proofErr w:type="spellEnd"/>
             <w:r>
               <w:t xml:space="preserve"> + (</w:t>
             </w:r>
@@ -2738,14 +2489,18 @@
             <w:r>
               <w:t xml:space="preserve">) + </w:t>
             </w:r>
-            <w:proofErr w:type="spellStart"/>
-            <w:r>
-              <w:rPr>
-                <w:rFonts w:ascii="Avenir Heavy" w:hAnsi="Avenir Heavy"/>
-              </w:rPr>
-              <w:t>chantLiquescentAscLower</w:t>
-            </w:r>
-            <w:proofErr w:type="spellEnd"/>
+            <w:r>
+              <w:rPr>
+                <w:rFonts w:ascii="Avenir Heavy" w:hAnsi="Avenir Heavy"/>
+              </w:rPr>
+              <w:t>chant</w:t>
+            </w:r>
+            <w:r>
+              <w:rPr>
+                <w:rFonts w:ascii="Avenir Heavy" w:hAnsi="Avenir Heavy"/>
+              </w:rPr>
+              <w:t>AuctumAsc</w:t>
+            </w:r>
             <w:r>
               <w:t xml:space="preserve"> +  + (</w:t>
             </w:r>
@@ -2782,14 +2537,18 @@
             <w:r>
               <w:t xml:space="preserve">) + </w:t>
             </w:r>
-            <w:proofErr w:type="spellStart"/>
-            <w:r>
-              <w:rPr>
-                <w:rFonts w:ascii="Avenir Heavy" w:hAnsi="Avenir Heavy"/>
-              </w:rPr>
-              <w:t>chantLiquescentAscUpper</w:t>
-            </w:r>
-            <w:proofErr w:type="spellEnd"/>
+            <w:r>
+              <w:rPr>
+                <w:rFonts w:ascii="Avenir Heavy" w:hAnsi="Avenir Heavy"/>
+              </w:rPr>
+              <w:t>chant</w:t>
+            </w:r>
+            <w:r>
+              <w:rPr>
+                <w:rFonts w:ascii="Avenir Heavy" w:hAnsi="Avenir Heavy"/>
+              </w:rPr>
+              <w:t>DeminutemUpper</w:t>
+            </w:r>
           </w:p>
         </w:tc>
       </w:tr>
@@ -6398,7 +6157,7 @@
 </file>
 
 <file path=customXml/itemProps1.xml><?xml version="1.0" encoding="utf-8"?>
-<ds:datastoreItem xmlns:ds="http://schemas.openxmlformats.org/officeDocument/2006/customXml" ds:itemID="{DF314966-A7F0-6249-93A2-4AC9B06A0F39}">
+<ds:datastoreItem xmlns:ds="http://schemas.openxmlformats.org/officeDocument/2006/customXml" ds:itemID="{AFB2B497-2CA5-F443-A34D-433949E39D9F}">
   <ds:schemaRefs>
     <ds:schemaRef ds:uri="http://schemas.openxmlformats.org/officeDocument/2006/bibliography"/>
   </ds:schemaRefs>

</xml_diff>

<commit_message>
Minor changes to implementation notes.
</commit_message>
<xml_diff>
--- a/doc/implementation_notes/plainchant_neumes.docx
+++ b/doc/implementation_notes/plainchant_neumes.docx
@@ -51,6 +51,7 @@
       <w:r>
         <w:t xml:space="preserve">) should likewise be positioned on the staff line or space corresponding to the bottom of the line; for an ascending liquescent, position </w:t>
       </w:r>
+      <w:proofErr w:type="spellStart"/>
       <w:r>
         <w:rPr>
           <w:rFonts w:ascii="Avenir Heavy" w:hAnsi="Avenir Heavy"/>
@@ -58,6 +59,7 @@
         </w:rPr>
         <w:t>chantAuctumAsc</w:t>
       </w:r>
+      <w:proofErr w:type="spellEnd"/>
       <w:r>
         <w:rPr>
           <w:rFonts w:ascii="Avenir Heavy" w:hAnsi="Avenir Heavy"/>
@@ -68,6 +70,7 @@
       <w:r>
         <w:t xml:space="preserve">on the starting staff position, and </w:t>
       </w:r>
+      <w:proofErr w:type="spellStart"/>
       <w:r>
         <w:rPr>
           <w:rFonts w:ascii="Avenir Heavy" w:hAnsi="Avenir Heavy"/>
@@ -75,6 +78,7 @@
         </w:rPr>
         <w:t>chantDeminutemUpper</w:t>
       </w:r>
+      <w:proofErr w:type="spellEnd"/>
       <w:r>
         <w:rPr>
           <w:rFonts w:ascii="Avenir Heavy" w:hAnsi="Avenir Heavy"/>
@@ -83,8 +87,10 @@
         <w:t xml:space="preserve"> </w:t>
       </w:r>
       <w:r>
-        <w:t>on the ending staff position, with the appropriate length of connecting line between them, starting one staff position above the starting staff position (so describing an interval one staff position smaller than the distance between the lower and upper notes of the liquescent).</w:t>
+        <w:t>on the ending staff position, with the appropriate length of connecting line between them.</w:t>
       </w:r>
+      <w:bookmarkStart w:id="0" w:name="_GoBack"/>
+      <w:bookmarkEnd w:id="0"/>
     </w:p>
     <w:p>
       <w:pPr>
@@ -199,15 +205,22 @@
             <w:pPr>
               <w:pStyle w:val="Tabletext"/>
             </w:pPr>
-            <w:r>
-              <w:t xml:space="preserve">Podatus, ascending 3rd: </w:t>
-            </w:r>
+            <w:proofErr w:type="spellStart"/>
+            <w:r>
+              <w:t>Podatus</w:t>
+            </w:r>
+            <w:proofErr w:type="spellEnd"/>
+            <w:r>
+              <w:t xml:space="preserve">, ascending 3rd: </w:t>
+            </w:r>
+            <w:proofErr w:type="spellStart"/>
             <w:r>
               <w:rPr>
                 <w:rFonts w:ascii="Avenir Heavy" w:hAnsi="Avenir Heavy"/>
               </w:rPr>
               <w:t>chantPodatusLower</w:t>
             </w:r>
+            <w:proofErr w:type="spellEnd"/>
             <w:r>
               <w:t xml:space="preserve"> + </w:t>
             </w:r>
@@ -229,12 +242,14 @@
             <w:r>
               <w:t xml:space="preserve">) + </w:t>
             </w:r>
+            <w:proofErr w:type="spellStart"/>
             <w:r>
               <w:rPr>
                 <w:rFonts w:ascii="Avenir Heavy" w:hAnsi="Avenir Heavy"/>
               </w:rPr>
               <w:t>chantPodatusUpper</w:t>
             </w:r>
+            <w:proofErr w:type="spellEnd"/>
           </w:p>
         </w:tc>
       </w:tr>
@@ -316,9 +331,15 @@
             <w:pPr>
               <w:pStyle w:val="Tabletext"/>
             </w:pPr>
-            <w:r>
-              <w:t xml:space="preserve">Clivis, descending 4th: </w:t>
-            </w:r>
+            <w:proofErr w:type="spellStart"/>
+            <w:r>
+              <w:t>Clivis</w:t>
+            </w:r>
+            <w:proofErr w:type="spellEnd"/>
+            <w:r>
+              <w:t xml:space="preserve">, descending 4th: </w:t>
+            </w:r>
+            <w:proofErr w:type="spellStart"/>
             <w:r>
               <w:rPr>
                 <w:rFonts w:ascii="Avenir Heavy" w:hAnsi="Avenir Heavy"/>
@@ -331,6 +352,7 @@
               </w:rPr>
               <w:t>Reversed</w:t>
             </w:r>
+            <w:proofErr w:type="spellEnd"/>
             <w:r>
               <w:t xml:space="preserve"> + (</w:t>
             </w:r>
@@ -373,12 +395,14 @@
             <w:r>
               <w:t xml:space="preserve">) + </w:t>
             </w:r>
+            <w:proofErr w:type="spellStart"/>
             <w:r>
               <w:rPr>
                 <w:rFonts w:ascii="Avenir Heavy" w:hAnsi="Avenir Heavy"/>
               </w:rPr>
               <w:t>chantPunctum</w:t>
             </w:r>
+            <w:proofErr w:type="spellEnd"/>
           </w:p>
         </w:tc>
       </w:tr>
@@ -450,15 +474,22 @@
             <w:pPr>
               <w:pStyle w:val="Tabletext"/>
             </w:pPr>
-            <w:r>
-              <w:t xml:space="preserve">Salicus: </w:t>
-            </w:r>
+            <w:proofErr w:type="spellStart"/>
+            <w:r>
+              <w:t>Salicus</w:t>
+            </w:r>
+            <w:proofErr w:type="spellEnd"/>
+            <w:r>
+              <w:t xml:space="preserve">: </w:t>
+            </w:r>
+            <w:proofErr w:type="spellStart"/>
             <w:r>
               <w:rPr>
                 <w:rFonts w:ascii="Avenir Heavy" w:hAnsi="Avenir Heavy"/>
               </w:rPr>
               <w:t>chantPunctum</w:t>
             </w:r>
+            <w:proofErr w:type="spellEnd"/>
             <w:r>
               <w:t xml:space="preserve"> + (</w:t>
             </w:r>
@@ -471,6 +502,7 @@
             <w:r>
               <w:t xml:space="preserve">) + </w:t>
             </w:r>
+            <w:proofErr w:type="spellStart"/>
             <w:r>
               <w:rPr>
                 <w:rFonts w:ascii="Avenir Heavy" w:hAnsi="Avenir Heavy"/>
@@ -481,7 +513,14 @@
               <w:rPr>
                 <w:rFonts w:ascii="Avenir Heavy" w:hAnsi="Avenir Heavy"/>
               </w:rPr>
-              <w:t xml:space="preserve">Lower </w:t>
+              <w:t>Lower</w:t>
+            </w:r>
+            <w:proofErr w:type="spellEnd"/>
+            <w:r>
+              <w:rPr>
+                <w:rFonts w:ascii="Avenir Heavy" w:hAnsi="Avenir Heavy"/>
+              </w:rPr>
+              <w:t xml:space="preserve"> </w:t>
             </w:r>
             <w:r>
               <w:t>+ (</w:t>
@@ -513,12 +552,14 @@
             <w:r>
               <w:t xml:space="preserve">) + </w:t>
             </w:r>
+            <w:proofErr w:type="spellStart"/>
             <w:r>
               <w:rPr>
                 <w:rFonts w:ascii="Avenir Heavy" w:hAnsi="Avenir Heavy"/>
               </w:rPr>
               <w:t>chantPodatusUpper</w:t>
             </w:r>
+            <w:proofErr w:type="spellEnd"/>
           </w:p>
         </w:tc>
       </w:tr>
@@ -590,15 +631,22 @@
             <w:pPr>
               <w:pStyle w:val="Tabletext"/>
             </w:pPr>
-            <w:r>
-              <w:t xml:space="preserve">Climacus: </w:t>
-            </w:r>
+            <w:proofErr w:type="spellStart"/>
+            <w:r>
+              <w:t>Climacus</w:t>
+            </w:r>
+            <w:proofErr w:type="spellEnd"/>
+            <w:r>
+              <w:t xml:space="preserve">: </w:t>
+            </w:r>
+            <w:proofErr w:type="spellStart"/>
             <w:r>
               <w:rPr>
                 <w:rFonts w:ascii="Avenir Heavy" w:hAnsi="Avenir Heavy"/>
               </w:rPr>
               <w:t>chantPunctumVirga</w:t>
             </w:r>
+            <w:proofErr w:type="spellEnd"/>
             <w:r>
               <w:t xml:space="preserve"> + (</w:t>
             </w:r>
@@ -611,12 +659,14 @@
             <w:r>
               <w:t xml:space="preserve">) + </w:t>
             </w:r>
+            <w:proofErr w:type="spellStart"/>
             <w:r>
               <w:rPr>
                 <w:rFonts w:ascii="Avenir Heavy" w:hAnsi="Avenir Heavy"/>
               </w:rPr>
               <w:t>chantPunctumInclinatum</w:t>
             </w:r>
+            <w:proofErr w:type="spellEnd"/>
             <w:r>
               <w:t xml:space="preserve"> + (</w:t>
             </w:r>
@@ -635,12 +685,14 @@
             <w:r>
               <w:t xml:space="preserve">) + </w:t>
             </w:r>
+            <w:proofErr w:type="spellStart"/>
             <w:r>
               <w:rPr>
                 <w:rFonts w:ascii="Avenir Heavy" w:hAnsi="Avenir Heavy"/>
               </w:rPr>
               <w:t>chantPunctumInclinatum</w:t>
             </w:r>
+            <w:proofErr w:type="spellEnd"/>
           </w:p>
         </w:tc>
       </w:tr>
@@ -712,15 +764,22 @@
             <w:pPr>
               <w:pStyle w:val="Tabletext"/>
             </w:pPr>
-            <w:r>
-              <w:t xml:space="preserve">Torculus: </w:t>
-            </w:r>
+            <w:proofErr w:type="spellStart"/>
+            <w:r>
+              <w:t>Torculus</w:t>
+            </w:r>
+            <w:proofErr w:type="spellEnd"/>
+            <w:r>
+              <w:t xml:space="preserve">: </w:t>
+            </w:r>
+            <w:proofErr w:type="spellStart"/>
             <w:r>
               <w:rPr>
                 <w:rFonts w:ascii="Avenir Heavy" w:hAnsi="Avenir Heavy"/>
               </w:rPr>
               <w:t>chantPunctum</w:t>
             </w:r>
+            <w:proofErr w:type="spellEnd"/>
             <w:r>
               <w:t xml:space="preserve"> + (</w:t>
             </w:r>
@@ -733,21 +792,25 @@
             <w:r>
               <w:t xml:space="preserve">) + </w:t>
             </w:r>
+            <w:proofErr w:type="spellStart"/>
             <w:r>
               <w:rPr>
                 <w:rFonts w:ascii="Avenir Heavy" w:hAnsi="Avenir Heavy"/>
               </w:rPr>
               <w:t>chantPunctum</w:t>
             </w:r>
+            <w:proofErr w:type="spellEnd"/>
             <w:r>
               <w:t xml:space="preserve"> + </w:t>
             </w:r>
+            <w:proofErr w:type="spellStart"/>
             <w:r>
               <w:rPr>
                 <w:rFonts w:ascii="Avenir Heavy" w:hAnsi="Avenir Heavy"/>
               </w:rPr>
               <w:t>chantPunctum</w:t>
             </w:r>
+            <w:proofErr w:type="spellEnd"/>
           </w:p>
         </w:tc>
       </w:tr>
@@ -767,7 +830,6 @@
               <w:rPr>
                 <w:noProof/>
               </w:rPr>
-              <w:lastRenderedPageBreak/>
               <w:drawing>
                 <wp:inline distT="0" distB="0" distL="0" distR="0" wp14:anchorId="598B2DA0" wp14:editId="4B622CD0">
                   <wp:extent cx="495300" cy="666750"/>
@@ -820,8 +882,16 @@
             <w:pPr>
               <w:pStyle w:val="Tabletext"/>
             </w:pPr>
-            <w:r>
-              <w:t xml:space="preserve">Porrectus flexus resupinus: </w:t>
+            <w:proofErr w:type="spellStart"/>
+            <w:r>
+              <w:t>Porrectus</w:t>
+            </w:r>
+            <w:proofErr w:type="spellEnd"/>
+            <w:r>
+              <w:t>:</w:t>
+            </w:r>
+            <w:r>
+              <w:t xml:space="preserve"> </w:t>
             </w:r>
             <w:r>
               <w:rPr>
@@ -913,12 +983,14 @@
             <w:r>
               <w:t xml:space="preserve">) + </w:t>
             </w:r>
+            <w:proofErr w:type="spellStart"/>
             <w:r>
               <w:rPr>
                 <w:rFonts w:ascii="Avenir Heavy" w:hAnsi="Avenir Heavy"/>
               </w:rPr>
               <w:t>chantPunctum</w:t>
             </w:r>
+            <w:proofErr w:type="spellEnd"/>
           </w:p>
         </w:tc>
       </w:tr>
@@ -938,6 +1010,7 @@
               <w:rPr>
                 <w:noProof/>
               </w:rPr>
+              <w:lastRenderedPageBreak/>
               <w:drawing>
                 <wp:inline distT="0" distB="0" distL="0" distR="0" wp14:anchorId="105E11AA" wp14:editId="03D86208">
                   <wp:extent cx="415925" cy="460375"/>
@@ -990,9 +1063,23 @@
             <w:pPr>
               <w:pStyle w:val="Tabletext"/>
             </w:pPr>
-            <w:r>
-              <w:t xml:space="preserve">Scandicus flexus: </w:t>
-            </w:r>
+            <w:proofErr w:type="spellStart"/>
+            <w:r>
+              <w:t>Scandicus</w:t>
+            </w:r>
+            <w:proofErr w:type="spellEnd"/>
+            <w:r>
+              <w:t xml:space="preserve"> </w:t>
+            </w:r>
+            <w:proofErr w:type="spellStart"/>
+            <w:r>
+              <w:t>flexus</w:t>
+            </w:r>
+            <w:proofErr w:type="spellEnd"/>
+            <w:r>
+              <w:t xml:space="preserve">: </w:t>
+            </w:r>
+            <w:proofErr w:type="spellStart"/>
             <w:r>
               <w:rPr>
                 <w:rFonts w:ascii="Avenir Heavy" w:hAnsi="Avenir Heavy"/>
@@ -1003,7 +1090,14 @@
               <w:rPr>
                 <w:rFonts w:ascii="Avenir Heavy" w:hAnsi="Avenir Heavy"/>
               </w:rPr>
-              <w:t xml:space="preserve">Lower </w:t>
+              <w:t>Lower</w:t>
+            </w:r>
+            <w:proofErr w:type="spellEnd"/>
+            <w:r>
+              <w:rPr>
+                <w:rFonts w:ascii="Avenir Heavy" w:hAnsi="Avenir Heavy"/>
+              </w:rPr>
+              <w:t xml:space="preserve"> </w:t>
             </w:r>
             <w:r>
               <w:t>+ (</w:t>
@@ -1035,21 +1129,25 @@
             <w:r>
               <w:t xml:space="preserve">) + </w:t>
             </w:r>
+            <w:proofErr w:type="spellStart"/>
             <w:r>
               <w:rPr>
                 <w:rFonts w:ascii="Avenir Heavy" w:hAnsi="Avenir Heavy"/>
               </w:rPr>
               <w:t>chantPodatusUpper</w:t>
             </w:r>
+            <w:proofErr w:type="spellEnd"/>
             <w:r>
               <w:t xml:space="preserve"> + </w:t>
             </w:r>
+            <w:proofErr w:type="spellStart"/>
             <w:r>
               <w:rPr>
                 <w:rFonts w:ascii="Avenir Heavy" w:hAnsi="Avenir Heavy"/>
               </w:rPr>
               <w:t>chantPunctumVirga</w:t>
             </w:r>
+            <w:proofErr w:type="spellEnd"/>
             <w:r>
               <w:t xml:space="preserve"> + </w:t>
             </w:r>
@@ -1062,12 +1160,14 @@
             <w:r>
               <w:t xml:space="preserve"> + </w:t>
             </w:r>
+            <w:proofErr w:type="spellStart"/>
             <w:r>
               <w:rPr>
                 <w:rFonts w:ascii="Avenir Heavy" w:hAnsi="Avenir Heavy"/>
               </w:rPr>
               <w:t>chantPunctum</w:t>
             </w:r>
+            <w:proofErr w:type="spellEnd"/>
           </w:p>
         </w:tc>
       </w:tr>
@@ -1139,8 +1239,21 @@
             <w:pPr>
               <w:pStyle w:val="Tabletext"/>
             </w:pPr>
-            <w:r>
-              <w:t xml:space="preserve">Porrectus flexus: </w:t>
+            <w:proofErr w:type="spellStart"/>
+            <w:r>
+              <w:t>Porrectus</w:t>
+            </w:r>
+            <w:proofErr w:type="spellEnd"/>
+            <w:r>
+              <w:t xml:space="preserve"> </w:t>
+            </w:r>
+            <w:proofErr w:type="spellStart"/>
+            <w:r>
+              <w:t>flexus</w:t>
+            </w:r>
+            <w:proofErr w:type="spellEnd"/>
+            <w:r>
+              <w:t xml:space="preserve">: </w:t>
             </w:r>
             <w:r>
               <w:rPr>
@@ -1181,12 +1294,14 @@
             <w:r>
               <w:t xml:space="preserve"> + </w:t>
             </w:r>
+            <w:proofErr w:type="spellStart"/>
             <w:r>
               <w:rPr>
                 <w:rFonts w:ascii="Avenir Heavy" w:hAnsi="Avenir Heavy"/>
               </w:rPr>
               <w:t>chantPunctumVirga</w:t>
             </w:r>
+            <w:proofErr w:type="spellEnd"/>
             <w:r>
               <w:t xml:space="preserve"> + </w:t>
             </w:r>
@@ -1199,12 +1314,14 @@
             <w:r>
               <w:t xml:space="preserve"> + </w:t>
             </w:r>
+            <w:proofErr w:type="spellStart"/>
             <w:r>
               <w:rPr>
                 <w:rFonts w:ascii="Avenir Heavy" w:hAnsi="Avenir Heavy"/>
               </w:rPr>
               <w:t>chantPunctum</w:t>
             </w:r>
+            <w:proofErr w:type="spellEnd"/>
           </w:p>
         </w:tc>
       </w:tr>
@@ -1276,15 +1393,30 @@
             <w:pPr>
               <w:pStyle w:val="Tabletext"/>
             </w:pPr>
-            <w:r>
-              <w:t xml:space="preserve">Climacus resupinus: </w:t>
-            </w:r>
+            <w:proofErr w:type="spellStart"/>
+            <w:r>
+              <w:t>Climacus</w:t>
+            </w:r>
+            <w:proofErr w:type="spellEnd"/>
+            <w:r>
+              <w:t xml:space="preserve"> </w:t>
+            </w:r>
+            <w:proofErr w:type="spellStart"/>
+            <w:r>
+              <w:t>resupinus</w:t>
+            </w:r>
+            <w:proofErr w:type="spellEnd"/>
+            <w:r>
+              <w:t xml:space="preserve">: </w:t>
+            </w:r>
+            <w:proofErr w:type="spellStart"/>
             <w:r>
               <w:rPr>
                 <w:rFonts w:ascii="Avenir Heavy" w:hAnsi="Avenir Heavy"/>
               </w:rPr>
               <w:t>chantPunctumVirga</w:t>
             </w:r>
+            <w:proofErr w:type="spellEnd"/>
             <w:r>
               <w:t xml:space="preserve"> + (</w:t>
             </w:r>
@@ -1309,21 +1441,25 @@
             <w:r>
               <w:t xml:space="preserve">) + </w:t>
             </w:r>
+            <w:proofErr w:type="spellStart"/>
             <w:r>
               <w:rPr>
                 <w:rFonts w:ascii="Avenir Heavy" w:hAnsi="Avenir Heavy"/>
               </w:rPr>
               <w:t>chantPunctumInclinatum</w:t>
             </w:r>
+            <w:proofErr w:type="spellEnd"/>
             <w:r>
               <w:t xml:space="preserve"> + </w:t>
             </w:r>
+            <w:proofErr w:type="spellStart"/>
             <w:r>
               <w:rPr>
                 <w:rFonts w:ascii="Avenir Heavy" w:hAnsi="Avenir Heavy"/>
               </w:rPr>
               <w:t>chantPunctumInclinatum</w:t>
             </w:r>
+            <w:proofErr w:type="spellEnd"/>
             <w:r>
               <w:t xml:space="preserve"> + </w:t>
             </w:r>
@@ -1351,12 +1487,14 @@
             <w:r>
               <w:t xml:space="preserve">) + </w:t>
             </w:r>
+            <w:proofErr w:type="spellStart"/>
             <w:r>
               <w:rPr>
                 <w:rFonts w:ascii="Avenir Heavy" w:hAnsi="Avenir Heavy"/>
               </w:rPr>
               <w:t>chantPunctum</w:t>
             </w:r>
+            <w:proofErr w:type="spellEnd"/>
           </w:p>
         </w:tc>
       </w:tr>
@@ -1428,15 +1566,30 @@
             <w:pPr>
               <w:pStyle w:val="Tabletext"/>
             </w:pPr>
-            <w:r>
-              <w:t xml:space="preserve">Torculus resupinus: </w:t>
-            </w:r>
+            <w:proofErr w:type="spellStart"/>
+            <w:r>
+              <w:t>Torculus</w:t>
+            </w:r>
+            <w:proofErr w:type="spellEnd"/>
+            <w:r>
+              <w:t xml:space="preserve"> </w:t>
+            </w:r>
+            <w:proofErr w:type="spellStart"/>
+            <w:r>
+              <w:t>resupinus</w:t>
+            </w:r>
+            <w:proofErr w:type="spellEnd"/>
+            <w:r>
+              <w:t xml:space="preserve">: </w:t>
+            </w:r>
+            <w:proofErr w:type="spellStart"/>
             <w:r>
               <w:rPr>
                 <w:rFonts w:ascii="Avenir Heavy" w:hAnsi="Avenir Heavy"/>
               </w:rPr>
               <w:t>chantPunctum</w:t>
             </w:r>
+            <w:proofErr w:type="spellEnd"/>
             <w:r>
               <w:t xml:space="preserve"> + (</w:t>
             </w:r>
@@ -1449,21 +1602,25 @@
             <w:r>
               <w:t xml:space="preserve">) + </w:t>
             </w:r>
+            <w:proofErr w:type="spellStart"/>
             <w:r>
               <w:rPr>
                 <w:rFonts w:ascii="Avenir Heavy" w:hAnsi="Avenir Heavy"/>
               </w:rPr>
               <w:t>chantPunctum</w:t>
             </w:r>
+            <w:proofErr w:type="spellEnd"/>
             <w:r>
               <w:t xml:space="preserve"> + </w:t>
             </w:r>
+            <w:proofErr w:type="spellStart"/>
             <w:r>
               <w:rPr>
                 <w:rFonts w:ascii="Avenir Heavy" w:hAnsi="Avenir Heavy"/>
               </w:rPr>
               <w:t>chantPunctum</w:t>
             </w:r>
+            <w:proofErr w:type="spellEnd"/>
             <w:r>
               <w:t xml:space="preserve"> + (</w:t>
             </w:r>
@@ -1476,12 +1633,14 @@
             <w:r>
               <w:t xml:space="preserve">) + </w:t>
             </w:r>
+            <w:proofErr w:type="spellStart"/>
             <w:r>
               <w:rPr>
                 <w:rFonts w:ascii="Avenir Heavy" w:hAnsi="Avenir Heavy"/>
               </w:rPr>
               <w:t>chantPunctumVirga</w:t>
             </w:r>
+            <w:proofErr w:type="spellEnd"/>
           </w:p>
         </w:tc>
       </w:tr>
@@ -1553,9 +1712,23 @@
             <w:pPr>
               <w:pStyle w:val="Tabletext"/>
             </w:pPr>
-            <w:r>
-              <w:t xml:space="preserve">Pes subbipunctus: </w:t>
-            </w:r>
+            <w:proofErr w:type="spellStart"/>
+            <w:r>
+              <w:t>Pes</w:t>
+            </w:r>
+            <w:proofErr w:type="spellEnd"/>
+            <w:r>
+              <w:t xml:space="preserve"> </w:t>
+            </w:r>
+            <w:proofErr w:type="spellStart"/>
+            <w:r>
+              <w:t>subbipunctus</w:t>
+            </w:r>
+            <w:proofErr w:type="spellEnd"/>
+            <w:r>
+              <w:t xml:space="preserve">: </w:t>
+            </w:r>
+            <w:proofErr w:type="spellStart"/>
             <w:r>
               <w:rPr>
                 <w:rFonts w:ascii="Avenir Heavy" w:hAnsi="Avenir Heavy"/>
@@ -1566,7 +1739,14 @@
               <w:rPr>
                 <w:rFonts w:ascii="Avenir Heavy" w:hAnsi="Avenir Heavy"/>
               </w:rPr>
-              <w:t xml:space="preserve">Lower </w:t>
+              <w:t>Lower</w:t>
+            </w:r>
+            <w:proofErr w:type="spellEnd"/>
+            <w:r>
+              <w:rPr>
+                <w:rFonts w:ascii="Avenir Heavy" w:hAnsi="Avenir Heavy"/>
+              </w:rPr>
+              <w:t xml:space="preserve"> </w:t>
             </w:r>
             <w:r>
               <w:t>+ (</w:t>
@@ -1598,21 +1778,25 @@
             <w:r>
               <w:t xml:space="preserve">) + </w:t>
             </w:r>
+            <w:proofErr w:type="spellStart"/>
             <w:r>
               <w:rPr>
                 <w:rFonts w:ascii="Avenir Heavy" w:hAnsi="Avenir Heavy"/>
               </w:rPr>
               <w:t>chantPodatusUpper</w:t>
             </w:r>
+            <w:proofErr w:type="spellEnd"/>
             <w:r>
               <w:t xml:space="preserve"> + </w:t>
             </w:r>
+            <w:proofErr w:type="spellStart"/>
             <w:r>
               <w:rPr>
                 <w:rFonts w:ascii="Avenir Heavy" w:hAnsi="Avenir Heavy"/>
               </w:rPr>
               <w:t>chantPunctumInclinatum</w:t>
             </w:r>
+            <w:proofErr w:type="spellEnd"/>
             <w:r>
               <w:t xml:space="preserve"> + (</w:t>
             </w:r>
@@ -1625,12 +1809,14 @@
             <w:r>
               <w:t xml:space="preserve">) + </w:t>
             </w:r>
+            <w:proofErr w:type="spellStart"/>
             <w:r>
               <w:rPr>
                 <w:rFonts w:ascii="Avenir Heavy" w:hAnsi="Avenir Heavy"/>
               </w:rPr>
               <w:t>chantPunctumInclinatum</w:t>
             </w:r>
+            <w:proofErr w:type="spellEnd"/>
           </w:p>
         </w:tc>
       </w:tr>
@@ -1702,9 +1888,23 @@
             <w:pPr>
               <w:pStyle w:val="Tabletext"/>
             </w:pPr>
-            <w:r>
-              <w:t xml:space="preserve">Virga praetripunctis: </w:t>
-            </w:r>
+            <w:proofErr w:type="spellStart"/>
+            <w:r>
+              <w:t>Virga</w:t>
+            </w:r>
+            <w:proofErr w:type="spellEnd"/>
+            <w:r>
+              <w:t xml:space="preserve"> </w:t>
+            </w:r>
+            <w:proofErr w:type="spellStart"/>
+            <w:r>
+              <w:t>praetripunctis</w:t>
+            </w:r>
+            <w:proofErr w:type="spellEnd"/>
+            <w:r>
+              <w:t xml:space="preserve">: </w:t>
+            </w:r>
+            <w:proofErr w:type="spellStart"/>
             <w:r>
               <w:rPr>
                 <w:rFonts w:ascii="Avenir Heavy" w:hAnsi="Avenir Heavy"/>
@@ -1715,7 +1915,14 @@
               <w:rPr>
                 <w:rFonts w:ascii="Avenir Heavy" w:hAnsi="Avenir Heavy"/>
               </w:rPr>
-              <w:t xml:space="preserve">Lower </w:t>
+              <w:t>Lower</w:t>
+            </w:r>
+            <w:proofErr w:type="spellEnd"/>
+            <w:r>
+              <w:rPr>
+                <w:rFonts w:ascii="Avenir Heavy" w:hAnsi="Avenir Heavy"/>
+              </w:rPr>
+              <w:t xml:space="preserve"> </w:t>
             </w:r>
             <w:r>
               <w:t>+ (</w:t>
@@ -1765,12 +1972,14 @@
             <w:r>
               <w:t xml:space="preserve">) + </w:t>
             </w:r>
+            <w:proofErr w:type="spellStart"/>
             <w:r>
               <w:rPr>
                 <w:rFonts w:ascii="Avenir Heavy" w:hAnsi="Avenir Heavy"/>
               </w:rPr>
               <w:t>chantPodatusUpper</w:t>
             </w:r>
+            <w:proofErr w:type="spellEnd"/>
             <w:r>
               <w:t xml:space="preserve"> </w:t>
             </w:r>
@@ -1792,6 +2001,7 @@
             <w:r>
               <w:t xml:space="preserve">) + </w:t>
             </w:r>
+            <w:proofErr w:type="spellStart"/>
             <w:r>
               <w:rPr>
                 <w:rFonts w:ascii="Avenir Heavy" w:hAnsi="Avenir Heavy"/>
@@ -1802,7 +2012,14 @@
               <w:rPr>
                 <w:rFonts w:ascii="Avenir Heavy" w:hAnsi="Avenir Heavy"/>
               </w:rPr>
-              <w:t xml:space="preserve">Lower </w:t>
+              <w:t>Lower</w:t>
+            </w:r>
+            <w:proofErr w:type="spellEnd"/>
+            <w:r>
+              <w:rPr>
+                <w:rFonts w:ascii="Avenir Heavy" w:hAnsi="Avenir Heavy"/>
+              </w:rPr>
+              <w:t xml:space="preserve"> </w:t>
             </w:r>
             <w:r>
               <w:t>+ (</w:t>
@@ -1846,12 +2063,14 @@
             <w:r>
               <w:t xml:space="preserve">) + </w:t>
             </w:r>
+            <w:proofErr w:type="spellStart"/>
             <w:r>
               <w:rPr>
                 <w:rFonts w:ascii="Avenir Heavy" w:hAnsi="Avenir Heavy"/>
               </w:rPr>
               <w:t>chantPodatusUpper</w:t>
             </w:r>
+            <w:proofErr w:type="spellEnd"/>
           </w:p>
         </w:tc>
       </w:tr>
@@ -1923,9 +2142,23 @@
             <w:pPr>
               <w:pStyle w:val="Tabletext"/>
             </w:pPr>
-            <w:r>
-              <w:t xml:space="preserve">Epiphonus (liquescent podatus): </w:t>
-            </w:r>
+            <w:proofErr w:type="spellStart"/>
+            <w:r>
+              <w:t>Epiphonus</w:t>
+            </w:r>
+            <w:proofErr w:type="spellEnd"/>
+            <w:r>
+              <w:t xml:space="preserve"> (liquescent </w:t>
+            </w:r>
+            <w:proofErr w:type="spellStart"/>
+            <w:r>
+              <w:t>podatus</w:t>
+            </w:r>
+            <w:proofErr w:type="spellEnd"/>
+            <w:r>
+              <w:t xml:space="preserve">): </w:t>
+            </w:r>
+            <w:proofErr w:type="spellStart"/>
             <w:r>
               <w:rPr>
                 <w:rFonts w:ascii="Avenir Heavy" w:hAnsi="Avenir Heavy"/>
@@ -1938,6 +2171,7 @@
               </w:rPr>
               <w:t>AuctumAsc</w:t>
             </w:r>
+            <w:proofErr w:type="spellEnd"/>
             <w:r>
               <w:t xml:space="preserve"> + (</w:t>
             </w:r>
@@ -1950,6 +2184,7 @@
             <w:r>
               <w:t xml:space="preserve">) + </w:t>
             </w:r>
+            <w:proofErr w:type="spellStart"/>
             <w:r>
               <w:rPr>
                 <w:rFonts w:ascii="Avenir Heavy" w:hAnsi="Avenir Heavy"/>
@@ -1962,6 +2197,7 @@
               </w:rPr>
               <w:t>DeminutemUpper</w:t>
             </w:r>
+            <w:proofErr w:type="spellEnd"/>
           </w:p>
         </w:tc>
       </w:tr>
@@ -2033,8 +2269,21 @@
             <w:pPr>
               <w:pStyle w:val="Tabletext"/>
             </w:pPr>
-            <w:r>
-              <w:t xml:space="preserve">Cephalicus (liquescent flexa): </w:t>
+            <w:proofErr w:type="spellStart"/>
+            <w:r>
+              <w:t>Cephalicus</w:t>
+            </w:r>
+            <w:proofErr w:type="spellEnd"/>
+            <w:r>
+              <w:t xml:space="preserve"> (liquescent </w:t>
+            </w:r>
+            <w:proofErr w:type="spellStart"/>
+            <w:r>
+              <w:t>flexa</w:t>
+            </w:r>
+            <w:proofErr w:type="spellEnd"/>
+            <w:r>
+              <w:t xml:space="preserve">): </w:t>
             </w:r>
             <w:r>
               <w:rPr>
@@ -2054,6 +2303,7 @@
             <w:r>
               <w:t xml:space="preserve">) + </w:t>
             </w:r>
+            <w:proofErr w:type="spellStart"/>
             <w:r>
               <w:rPr>
                 <w:rFonts w:ascii="Avenir Heavy" w:hAnsi="Avenir Heavy"/>
@@ -2066,6 +2316,7 @@
               </w:rPr>
               <w:t>AuctumDesc</w:t>
             </w:r>
+            <w:proofErr w:type="spellEnd"/>
             <w:r>
               <w:t xml:space="preserve"> + (</w:t>
             </w:r>
@@ -2084,6 +2335,7 @@
             <w:r>
               <w:t xml:space="preserve">) + </w:t>
             </w:r>
+            <w:proofErr w:type="spellStart"/>
             <w:r>
               <w:rPr>
                 <w:rFonts w:ascii="Avenir Heavy" w:hAnsi="Avenir Heavy"/>
@@ -2096,6 +2348,7 @@
               </w:rPr>
               <w:t>DeminutemLower</w:t>
             </w:r>
+            <w:proofErr w:type="spellEnd"/>
           </w:p>
         </w:tc>
       </w:tr>
@@ -2167,15 +2420,30 @@
             <w:pPr>
               <w:pStyle w:val="Tabletext"/>
             </w:pPr>
-            <w:r>
-              <w:t xml:space="preserve">Pinnosa (liquescent torculus): </w:t>
-            </w:r>
+            <w:proofErr w:type="spellStart"/>
+            <w:r>
+              <w:t>Pinnosa</w:t>
+            </w:r>
+            <w:proofErr w:type="spellEnd"/>
+            <w:r>
+              <w:t xml:space="preserve"> (liquescent </w:t>
+            </w:r>
+            <w:proofErr w:type="spellStart"/>
+            <w:r>
+              <w:t>torculus</w:t>
+            </w:r>
+            <w:proofErr w:type="spellEnd"/>
+            <w:r>
+              <w:t xml:space="preserve">): </w:t>
+            </w:r>
+            <w:proofErr w:type="spellStart"/>
             <w:r>
               <w:rPr>
                 <w:rFonts w:ascii="Avenir Heavy" w:hAnsi="Avenir Heavy"/>
               </w:rPr>
               <w:t>chantPunctum</w:t>
             </w:r>
+            <w:proofErr w:type="spellEnd"/>
             <w:r>
               <w:t xml:space="preserve"> + </w:t>
             </w:r>
@@ -2197,6 +2465,7 @@
             <w:r>
               <w:t xml:space="preserve">) + </w:t>
             </w:r>
+            <w:proofErr w:type="spellStart"/>
             <w:r>
               <w:rPr>
                 <w:rFonts w:ascii="Avenir Heavy" w:hAnsi="Avenir Heavy"/>
@@ -2209,6 +2478,7 @@
               </w:rPr>
               <w:t>AuctumDesc</w:t>
             </w:r>
+            <w:proofErr w:type="spellEnd"/>
             <w:r>
               <w:t xml:space="preserve"> + (</w:t>
             </w:r>
@@ -2227,6 +2497,7 @@
             <w:r>
               <w:t xml:space="preserve">) + </w:t>
             </w:r>
+            <w:proofErr w:type="spellStart"/>
             <w:r>
               <w:rPr>
                 <w:rFonts w:ascii="Avenir Heavy" w:hAnsi="Avenir Heavy"/>
@@ -2239,6 +2510,7 @@
               </w:rPr>
               <w:t>DeminutemLower</w:t>
             </w:r>
+            <w:proofErr w:type="spellEnd"/>
           </w:p>
         </w:tc>
       </w:tr>
@@ -2310,9 +2582,23 @@
             <w:pPr>
               <w:pStyle w:val="Tabletext"/>
             </w:pPr>
-            <w:r>
-              <w:t xml:space="preserve">Porrectus liquescens: </w:t>
-            </w:r>
+            <w:proofErr w:type="spellStart"/>
+            <w:r>
+              <w:t>Porrectus</w:t>
+            </w:r>
+            <w:proofErr w:type="spellEnd"/>
+            <w:r>
+              <w:t xml:space="preserve"> </w:t>
+            </w:r>
+            <w:proofErr w:type="spellStart"/>
+            <w:r>
+              <w:t>liquescens</w:t>
+            </w:r>
+            <w:proofErr w:type="spellEnd"/>
+            <w:r>
+              <w:t xml:space="preserve">: </w:t>
+            </w:r>
+            <w:proofErr w:type="spellStart"/>
             <w:r>
               <w:rPr>
                 <w:rFonts w:ascii="Avenir Heavy" w:hAnsi="Avenir Heavy"/>
@@ -2325,6 +2611,7 @@
               </w:rPr>
               <w:t>PunctumVirgaReversed</w:t>
             </w:r>
+            <w:proofErr w:type="spellEnd"/>
             <w:r>
               <w:t xml:space="preserve"> + (</w:t>
             </w:r>
@@ -2343,6 +2630,7 @@
             <w:r>
               <w:t xml:space="preserve">) + </w:t>
             </w:r>
+            <w:proofErr w:type="spellStart"/>
             <w:r>
               <w:rPr>
                 <w:rFonts w:ascii="Avenir Heavy" w:hAnsi="Avenir Heavy"/>
@@ -2355,6 +2643,7 @@
               </w:rPr>
               <w:t>AuctumAsc</w:t>
             </w:r>
+            <w:proofErr w:type="spellEnd"/>
             <w:r>
               <w:t xml:space="preserve"> + (</w:t>
             </w:r>
@@ -2385,6 +2674,7 @@
             <w:r>
               <w:t xml:space="preserve">) + </w:t>
             </w:r>
+            <w:proofErr w:type="spellStart"/>
             <w:r>
               <w:rPr>
                 <w:rFonts w:ascii="Avenir Heavy" w:hAnsi="Avenir Heavy"/>
@@ -2397,6 +2687,7 @@
               </w:rPr>
               <w:t>DeminutemUpper</w:t>
             </w:r>
+            <w:proofErr w:type="spellEnd"/>
           </w:p>
         </w:tc>
       </w:tr>
@@ -2468,15 +2759,30 @@
             <w:pPr>
               <w:pStyle w:val="Tabletext"/>
             </w:pPr>
-            <w:r>
-              <w:t xml:space="preserve">Scandicus liquescens: </w:t>
-            </w:r>
+            <w:proofErr w:type="spellStart"/>
+            <w:r>
+              <w:t>Scandicus</w:t>
+            </w:r>
+            <w:proofErr w:type="spellEnd"/>
+            <w:r>
+              <w:t xml:space="preserve"> </w:t>
+            </w:r>
+            <w:proofErr w:type="spellStart"/>
+            <w:r>
+              <w:t>liquescens</w:t>
+            </w:r>
+            <w:proofErr w:type="spellEnd"/>
+            <w:r>
+              <w:t xml:space="preserve">: </w:t>
+            </w:r>
+            <w:proofErr w:type="spellStart"/>
             <w:r>
               <w:rPr>
                 <w:rFonts w:ascii="Avenir Heavy" w:hAnsi="Avenir Heavy"/>
               </w:rPr>
               <w:t>chantPunctum</w:t>
             </w:r>
+            <w:proofErr w:type="spellEnd"/>
             <w:r>
               <w:t xml:space="preserve"> + (</w:t>
             </w:r>
@@ -2489,6 +2795,7 @@
             <w:r>
               <w:t xml:space="preserve">) + </w:t>
             </w:r>
+            <w:proofErr w:type="spellStart"/>
             <w:r>
               <w:rPr>
                 <w:rFonts w:ascii="Avenir Heavy" w:hAnsi="Avenir Heavy"/>
@@ -2501,6 +2808,7 @@
               </w:rPr>
               <w:t>AuctumAsc</w:t>
             </w:r>
+            <w:proofErr w:type="spellEnd"/>
             <w:r>
               <w:t xml:space="preserve"> +  + (</w:t>
             </w:r>
@@ -2537,6 +2845,7 @@
             <w:r>
               <w:t xml:space="preserve">) + </w:t>
             </w:r>
+            <w:proofErr w:type="spellStart"/>
             <w:r>
               <w:rPr>
                 <w:rFonts w:ascii="Avenir Heavy" w:hAnsi="Avenir Heavy"/>
@@ -2549,14 +2858,12 @@
               </w:rPr>
               <w:t>DeminutemUpper</w:t>
             </w:r>
+            <w:proofErr w:type="spellEnd"/>
           </w:p>
         </w:tc>
       </w:tr>
     </w:tbl>
-    <w:p>
-      <w:bookmarkStart w:id="0" w:name="_GoBack"/>
-      <w:bookmarkEnd w:id="0"/>
-    </w:p>
+    <w:p/>
     <w:sectPr>
       <w:headerReference w:type="default" r:id="rId27"/>
       <w:pgSz w:w="11900" w:h="16840"/>
@@ -6157,7 +6464,7 @@
 </file>
 
 <file path=customXml/itemProps1.xml><?xml version="1.0" encoding="utf-8"?>
-<ds:datastoreItem xmlns:ds="http://schemas.openxmlformats.org/officeDocument/2006/customXml" ds:itemID="{AFB2B497-2CA5-F443-A34D-433949E39D9F}">
+<ds:datastoreItem xmlns:ds="http://schemas.openxmlformats.org/officeDocument/2006/customXml" ds:itemID="{F2242FA6-FBB3-0847-93E8-07E3BD542963}">
   <ds:schemaRefs>
     <ds:schemaRef ds:uri="http://schemas.openxmlformats.org/officeDocument/2006/bibliography"/>
   </ds:schemaRefs>

</xml_diff>